<commit_message>
add a reference paper
</commit_message>
<xml_diff>
--- a/HW.docx
+++ b/HW.docx
@@ -72,7 +72,7 @@
         <w:snapToGrid w:val="0"/>
         <w:jc w:val="center"/>
         <w:rPr>
-          <w:rFonts w:ascii="Times New Roman" w:hAnsi="Times New Roman" w:cs="Times New Roman" w:hint="eastAsia"/>
+          <w:rFonts w:ascii="Times New Roman" w:hAnsi="Times New Roman" w:cs="Times New Roman"/>
         </w:rPr>
       </w:pPr>
       <w:r>
@@ -342,21 +342,7 @@
             <w:rStyle w:val="a7"/>
             <w:rFonts w:ascii="Times New Roman" w:hAnsi="Times New Roman" w:cs="Times New Roman"/>
           </w:rPr>
-          <w:t>https://github.com/yanseim/pd_plus_gr</w:t>
-        </w:r>
-        <w:r>
-          <w:rPr>
-            <w:rStyle w:val="a7"/>
-            <w:rFonts w:ascii="Times New Roman" w:hAnsi="Times New Roman" w:cs="Times New Roman"/>
-          </w:rPr>
-          <w:t>a</w:t>
-        </w:r>
-        <w:r>
-          <w:rPr>
-            <w:rStyle w:val="a7"/>
-            <w:rFonts w:ascii="Times New Roman" w:hAnsi="Times New Roman" w:cs="Times New Roman"/>
-          </w:rPr>
-          <w:t>vity_control</w:t>
+          <w:t>https://github.com/yanseim/pd_plus_gravity_control</w:t>
         </w:r>
       </w:hyperlink>
     </w:p>
@@ -491,10 +477,10 @@
             <v:path o:extrusionok="f" gradientshapeok="t" o:connecttype="rect"/>
             <o:lock v:ext="edit" aspectratio="t"/>
           </v:shapetype>
-          <v:shape id="_x0000_i1025" type="#_x0000_t75" style="width:143.5pt;height:19pt" o:ole="">
+          <v:shape id="_x0000_i1025" type="#_x0000_t75" style="width:143.6pt;height:18.85pt" o:ole="">
             <v:imagedata r:id="rId10" o:title=""/>
           </v:shape>
-          <o:OLEObject Type="Embed" ProgID="Equation.DSMT4" ShapeID="_x0000_i1025" DrawAspect="Content" ObjectID="_1693931261" r:id="rId11"/>
+          <o:OLEObject Type="Embed" ProgID="Equation.DSMT4" ShapeID="_x0000_i1025" DrawAspect="Content" ObjectID="_1696009349" r:id="rId11"/>
         </w:object>
       </w:r>
     </w:p>
@@ -804,7 +790,7 @@
         <w:spacing w:after="0" w:line="240" w:lineRule="auto"/>
         <w:ind w:left="360" w:firstLineChars="0" w:firstLine="0"/>
         <w:rPr>
-          <w:rFonts w:ascii="Times New Roman" w:eastAsia="宋体" w:hAnsi="Times New Roman" w:cs="Times New Roman" w:hint="eastAsia"/>
+          <w:rFonts w:ascii="Times New Roman" w:eastAsia="宋体" w:hAnsi="Times New Roman" w:cs="Times New Roman"/>
           <w:sz w:val="24"/>
           <w:szCs w:val="24"/>
           <w:lang w:val="en-US"/>
@@ -1128,7 +1114,7 @@
         <w:snapToGrid w:val="0"/>
         <w:ind w:left="360"/>
         <w:rPr>
-          <w:rFonts w:ascii="Times New Roman" w:hAnsi="Times New Roman" w:cs="Times New Roman" w:hint="eastAsia"/>
+          <w:rFonts w:ascii="Times New Roman" w:hAnsi="Times New Roman" w:cs="Times New Roman"/>
         </w:rPr>
       </w:pPr>
       <m:oMathPara>
@@ -1167,13 +1153,7 @@
                     <w:rPr>
                       <w:rFonts w:ascii="Cambria Math" w:hAnsi="Cambria Math" w:cs="Times New Roman"/>
                     </w:rPr>
-                    <m:t>y</m:t>
-                  </m:r>
-                  <m:r>
-                    <w:rPr>
-                      <w:rFonts w:ascii="Cambria Math" w:hAnsi="Cambria Math" w:cs="Times New Roman"/>
-                    </w:rPr>
-                    <m:t>=0.1sin(2π(t-</m:t>
+                    <m:t>y=0.1sin(2π(t-</m:t>
                   </m:r>
                   <m:sSub>
                     <m:sSubPr>
@@ -1221,6 +1201,8 @@
           </m:d>
         </m:oMath>
       </m:oMathPara>
+      <w:bookmarkStart w:id="2" w:name="_GoBack"/>
+      <w:bookmarkEnd w:id="2"/>
     </w:p>
     <w:p>
       <w:pPr>
@@ -1229,9 +1211,24 @@
         <w:snapToGrid w:val="0"/>
         <w:ind w:left="360"/>
         <w:rPr>
+          <w:rFonts w:ascii="Times New Roman" w:hAnsi="Times New Roman" w:cs="Times New Roman"/>
+          <w:color w:val="FF0000"/>
+        </w:rPr>
+      </w:pPr>
+      <w:r>
+        <w:rPr>
           <w:rFonts w:ascii="Times New Roman" w:hAnsi="Times New Roman" w:cs="Times New Roman" w:hint="eastAsia"/>
-        </w:rPr>
-      </w:pPr>
+          <w:color w:val="FF0000"/>
+        </w:rPr>
+        <w:t>可参考论文</w:t>
+      </w:r>
+      <w:r>
+        <w:rPr>
+          <w:rFonts w:ascii="Times New Roman" w:hAnsi="Times New Roman" w:cs="Times New Roman"/>
+          <w:color w:val="FF0000"/>
+        </w:rPr>
+        <w:t>Neural Net Robot Controller with Guaranteed Tracking Performance</w:t>
+      </w:r>
     </w:p>
     <w:p>
       <w:pPr>
@@ -1400,15 +1397,7 @@
         <w:rPr>
           <w:rFonts w:ascii="Times New Roman" w:hAnsi="Times New Roman" w:cs="Times New Roman"/>
         </w:rPr>
-        <w:t>链接</w:t>
-      </w:r>
-      <w:bookmarkStart w:id="2" w:name="_GoBack"/>
-      <w:bookmarkEnd w:id="2"/>
-      <w:r>
-        <w:rPr>
-          <w:rFonts w:ascii="Times New Roman" w:hAnsi="Times New Roman" w:cs="Times New Roman"/>
-        </w:rPr>
-        <w:t>）</w:t>
+        <w:t>链接）</w:t>
       </w:r>
       <w:r>
         <w:rPr>

</xml_diff>

<commit_message>
add task 2 hint
</commit_message>
<xml_diff>
--- a/HW.docx
+++ b/HW.docx
@@ -480,7 +480,7 @@
           <v:shape id="_x0000_i1025" type="#_x0000_t75" style="width:143.6pt;height:18.85pt" o:ole="">
             <v:imagedata r:id="rId10" o:title=""/>
           </v:shape>
-          <o:OLEObject Type="Embed" ProgID="Equation.DSMT4" ShapeID="_x0000_i1025" DrawAspect="Content" ObjectID="_1696009349" r:id="rId11"/>
+          <o:OLEObject Type="Embed" ProgID="Equation.DSMT4" ShapeID="_x0000_i1025" DrawAspect="Content" ObjectID="_1696532871" r:id="rId11"/>
         </w:object>
       </w:r>
     </w:p>
@@ -1201,8 +1201,6 @@
           </m:d>
         </m:oMath>
       </m:oMathPara>
-      <w:bookmarkStart w:id="2" w:name="_GoBack"/>
-      <w:bookmarkEnd w:id="2"/>
     </w:p>
     <w:p>
       <w:pPr>
@@ -1229,6 +1227,1432 @@
         </w:rPr>
         <w:t>Neural Net Robot Controller with Guaranteed Tracking Performance</w:t>
       </w:r>
+    </w:p>
+    <w:p>
+      <w:pPr>
+        <w:pStyle w:val="HTML"/>
+        <w:adjustRightInd w:val="0"/>
+        <w:snapToGrid w:val="0"/>
+        <w:ind w:left="360"/>
+        <w:rPr>
+          <w:rFonts w:ascii="Times New Roman" w:hAnsi="Times New Roman" w:cs="Times New Roman"/>
+          <w:color w:val="FF0000"/>
+        </w:rPr>
+      </w:pPr>
+      <w:r>
+        <w:rPr>
+          <w:rFonts w:ascii="Times New Roman" w:hAnsi="Times New Roman" w:cs="Times New Roman" w:hint="eastAsia"/>
+          <w:color w:val="FF0000"/>
+        </w:rPr>
+        <w:t>提示：</w:t>
+      </w:r>
+    </w:p>
+    <w:p>
+      <w:pPr>
+        <w:pStyle w:val="HTML"/>
+        <w:numPr>
+          <w:ilvl w:val="0"/>
+          <w:numId w:val="4"/>
+        </w:numPr>
+        <w:adjustRightInd w:val="0"/>
+        <w:snapToGrid w:val="0"/>
+        <w:rPr>
+          <w:rFonts w:ascii="Times New Roman" w:hAnsi="Times New Roman" w:cs="Times New Roman"/>
+          <w:color w:val="FF0000"/>
+        </w:rPr>
+      </w:pPr>
+      <w:r>
+        <w:rPr>
+          <w:rFonts w:ascii="Times New Roman" w:hAnsi="Times New Roman" w:cs="Times New Roman" w:hint="eastAsia"/>
+          <w:color w:val="FF0000"/>
+        </w:rPr>
+        <w:t>可以</w:t>
+      </w:r>
+      <w:r>
+        <w:rPr>
+          <w:rFonts w:ascii="Times New Roman" w:hAnsi="Times New Roman" w:cs="Times New Roman" w:hint="eastAsia"/>
+          <w:color w:val="FF0000"/>
+        </w:rPr>
+        <w:t>按课上讲的方法，</w:t>
+      </w:r>
+      <w:r>
+        <w:rPr>
+          <w:rFonts w:ascii="Times New Roman" w:hAnsi="Times New Roman" w:cs="Times New Roman" w:hint="eastAsia"/>
+          <w:color w:val="FF0000"/>
+        </w:rPr>
+        <w:t>在关节空间中定义滑模向量</w:t>
+      </w:r>
+      <m:oMath>
+        <m:r>
+          <m:rPr>
+            <m:sty m:val="p"/>
+          </m:rPr>
+          <w:rPr>
+            <w:rFonts w:ascii="Cambria Math" w:hAnsi="Cambria Math" w:cs="Times New Roman"/>
+            <w:color w:val="FF0000"/>
+          </w:rPr>
+          <m:t>s=</m:t>
+        </m:r>
+        <m:acc>
+          <m:accPr>
+            <m:chr m:val="̇"/>
+            <m:ctrlPr>
+              <w:rPr>
+                <w:rFonts w:ascii="Cambria Math" w:hAnsi="Cambria Math" w:cs="Times New Roman"/>
+                <w:color w:val="FF0000"/>
+              </w:rPr>
+            </m:ctrlPr>
+          </m:accPr>
+          <m:e>
+            <m:r>
+              <w:rPr>
+                <w:rFonts w:ascii="Cambria Math" w:hAnsi="Cambria Math" w:cs="Times New Roman"/>
+                <w:color w:val="FF0000"/>
+              </w:rPr>
+              <m:t>q</m:t>
+            </m:r>
+          </m:e>
+        </m:acc>
+        <m:r>
+          <w:rPr>
+            <w:rFonts w:ascii="Cambria Math" w:hAnsi="Cambria Math" w:cs="Times New Roman"/>
+            <w:color w:val="FF0000"/>
+          </w:rPr>
+          <m:t>-</m:t>
+        </m:r>
+        <m:sSubSup>
+          <m:sSubSupPr>
+            <m:ctrlPr>
+              <w:rPr>
+                <w:rFonts w:ascii="Cambria Math" w:hAnsi="Cambria Math" w:cs="Times New Roman"/>
+                <w:i/>
+                <w:color w:val="FF0000"/>
+              </w:rPr>
+            </m:ctrlPr>
+          </m:sSubSupPr>
+          <m:e>
+            <m:r>
+              <w:rPr>
+                <w:rFonts w:ascii="Cambria Math" w:hAnsi="Cambria Math" w:cs="Times New Roman"/>
+                <w:color w:val="FF0000"/>
+              </w:rPr>
+              <m:t>J</m:t>
+            </m:r>
+          </m:e>
+          <m:sub>
+            <m:r>
+              <w:rPr>
+                <w:rFonts w:ascii="Cambria Math" w:hAnsi="Cambria Math" w:cs="Times New Roman"/>
+                <w:color w:val="FF0000"/>
+              </w:rPr>
+              <m:t>m</m:t>
+            </m:r>
+          </m:sub>
+          <m:sup>
+            <m:r>
+              <w:rPr>
+                <w:rFonts w:ascii="Cambria Math" w:hAnsi="Cambria Math" w:cs="Times New Roman"/>
+                <w:color w:val="FF0000"/>
+              </w:rPr>
+              <m:t>-1</m:t>
+            </m:r>
+          </m:sup>
+        </m:sSubSup>
+        <m:r>
+          <w:rPr>
+            <w:rFonts w:ascii="Cambria Math" w:hAnsi="Cambria Math" w:cs="Times New Roman"/>
+            <w:color w:val="FF0000"/>
+          </w:rPr>
+          <m:t>(q)(</m:t>
+        </m:r>
+        <m:sSub>
+          <m:sSubPr>
+            <m:ctrlPr>
+              <w:rPr>
+                <w:rFonts w:ascii="Cambria Math" w:hAnsi="Cambria Math" w:cs="Times New Roman"/>
+                <w:i/>
+                <w:color w:val="FF0000"/>
+              </w:rPr>
+            </m:ctrlPr>
+          </m:sSubPr>
+          <m:e>
+            <m:acc>
+              <m:accPr>
+                <m:chr m:val="̇"/>
+                <m:ctrlPr>
+                  <w:rPr>
+                    <w:rFonts w:ascii="Cambria Math" w:hAnsi="Cambria Math" w:cs="Times New Roman"/>
+                    <w:i/>
+                    <w:color w:val="FF0000"/>
+                  </w:rPr>
+                </m:ctrlPr>
+              </m:accPr>
+              <m:e>
+                <m:r>
+                  <w:rPr>
+                    <w:rFonts w:ascii="Cambria Math" w:hAnsi="Cambria Math" w:cs="Times New Roman"/>
+                    <w:color w:val="FF0000"/>
+                  </w:rPr>
+                  <m:t>r</m:t>
+                </m:r>
+              </m:e>
+            </m:acc>
+          </m:e>
+          <m:sub>
+            <m:r>
+              <w:rPr>
+                <w:rFonts w:ascii="Cambria Math" w:hAnsi="Cambria Math" w:cs="Times New Roman"/>
+                <w:color w:val="FF0000"/>
+              </w:rPr>
+              <m:t>d</m:t>
+            </m:r>
+          </m:sub>
+        </m:sSub>
+        <m:r>
+          <w:rPr>
+            <w:rFonts w:ascii="Cambria Math" w:hAnsi="Cambria Math" w:cs="Times New Roman"/>
+            <w:color w:val="FF0000"/>
+          </w:rPr>
+          <m:t>+α(r-</m:t>
+        </m:r>
+        <m:sSub>
+          <m:sSubPr>
+            <m:ctrlPr>
+              <w:rPr>
+                <w:rFonts w:ascii="Cambria Math" w:hAnsi="Cambria Math" w:cs="Times New Roman"/>
+                <w:i/>
+                <w:color w:val="FF0000"/>
+              </w:rPr>
+            </m:ctrlPr>
+          </m:sSubPr>
+          <m:e>
+            <m:r>
+              <w:rPr>
+                <w:rFonts w:ascii="Cambria Math" w:hAnsi="Cambria Math" w:cs="Times New Roman"/>
+                <w:color w:val="FF0000"/>
+              </w:rPr>
+              <m:t>r</m:t>
+            </m:r>
+          </m:e>
+          <m:sub>
+            <m:r>
+              <w:rPr>
+                <w:rFonts w:ascii="Cambria Math" w:hAnsi="Cambria Math" w:cs="Times New Roman"/>
+                <w:color w:val="FF0000"/>
+              </w:rPr>
+              <m:t>d</m:t>
+            </m:r>
+          </m:sub>
+        </m:sSub>
+        <m:r>
+          <w:rPr>
+            <w:rFonts w:ascii="Cambria Math" w:hAnsi="Cambria Math" w:cs="Times New Roman"/>
+            <w:color w:val="FF0000"/>
+          </w:rPr>
+          <m:t>))</m:t>
+        </m:r>
+      </m:oMath>
+      <w:r>
+        <w:rPr>
+          <w:rFonts w:ascii="Times New Roman" w:hAnsi="Times New Roman" w:cs="Times New Roman" w:hint="eastAsia"/>
+          <w:color w:val="FF0000"/>
+        </w:rPr>
+        <w:t>。</w:t>
+      </w:r>
+      <w:r>
+        <w:rPr>
+          <w:rFonts w:ascii="Times New Roman" w:hAnsi="Times New Roman" w:cs="Times New Roman" w:hint="eastAsia"/>
+          <w:color w:val="FF0000"/>
+        </w:rPr>
+        <w:t>将闭环方程中部分未知的项</w:t>
+      </w:r>
+      <m:oMath>
+        <m:r>
+          <m:rPr>
+            <m:sty m:val="p"/>
+          </m:rPr>
+          <w:rPr>
+            <w:rFonts w:ascii="Cambria Math" w:hAnsi="Cambria Math" w:cs="Times New Roman"/>
+            <w:color w:val="FF0000"/>
+          </w:rPr>
+          <m:t>f</m:t>
+        </m:r>
+      </m:oMath>
+      <w:r>
+        <w:rPr>
+          <w:rFonts w:ascii="Times New Roman" w:hAnsi="Times New Roman" w:cs="Times New Roman" w:hint="eastAsia"/>
+          <w:color w:val="FF0000"/>
+        </w:rPr>
+        <w:t>用</w:t>
+      </w:r>
+      <w:r>
+        <w:rPr>
+          <w:rFonts w:ascii="Times New Roman" w:hAnsi="Times New Roman" w:cs="Times New Roman" w:hint="eastAsia"/>
+          <w:color w:val="FF0000"/>
+        </w:rPr>
+        <w:t>一个</w:t>
+      </w:r>
+      <w:r>
+        <w:rPr>
+          <w:rFonts w:ascii="Times New Roman" w:hAnsi="Times New Roman" w:cs="Times New Roman" w:hint="eastAsia"/>
+          <w:color w:val="FF0000"/>
+        </w:rPr>
+        <w:t>R</w:t>
+      </w:r>
+      <w:r>
+        <w:rPr>
+          <w:rFonts w:ascii="Times New Roman" w:hAnsi="Times New Roman" w:cs="Times New Roman"/>
+          <w:color w:val="FF0000"/>
+        </w:rPr>
+        <w:t>BF</w:t>
+      </w:r>
+      <w:r>
+        <w:rPr>
+          <w:rFonts w:ascii="Times New Roman" w:hAnsi="Times New Roman" w:cs="Times New Roman" w:hint="eastAsia"/>
+          <w:color w:val="FF0000"/>
+        </w:rPr>
+        <w:t>网络估计</w:t>
+      </w:r>
+      <w:r>
+        <w:rPr>
+          <w:rFonts w:ascii="Times New Roman" w:hAnsi="Times New Roman" w:cs="Times New Roman" w:hint="eastAsia"/>
+          <w:color w:val="FF0000"/>
+        </w:rPr>
+        <w:t>：把</w:t>
+      </w:r>
+      <w:r>
+        <w:rPr>
+          <w:rFonts w:ascii="Times New Roman" w:hAnsi="Times New Roman" w:cs="Times New Roman" w:hint="eastAsia"/>
+          <w:color w:val="FF0000"/>
+        </w:rPr>
+        <w:t>f</w:t>
+      </w:r>
+      <w:r>
+        <w:rPr>
+          <w:rFonts w:ascii="Times New Roman" w:hAnsi="Times New Roman" w:cs="Times New Roman" w:hint="eastAsia"/>
+          <w:color w:val="FF0000"/>
+        </w:rPr>
+        <w:t>看成</w:t>
+      </w:r>
+      <w:r>
+        <w:rPr>
+          <w:rFonts w:ascii="Times New Roman" w:hAnsi="Times New Roman" w:cs="Times New Roman" w:hint="eastAsia"/>
+          <w:color w:val="FF0000"/>
+        </w:rPr>
+        <w:t>x</w:t>
+      </w:r>
+      <w:r>
+        <w:rPr>
+          <w:rFonts w:ascii="Times New Roman" w:hAnsi="Times New Roman" w:cs="Times New Roman" w:hint="eastAsia"/>
+          <w:color w:val="FF0000"/>
+        </w:rPr>
+        <w:t>的函数（</w:t>
+      </w:r>
+      <w:r>
+        <w:rPr>
+          <w:rFonts w:ascii="Times New Roman" w:hAnsi="Times New Roman" w:cs="Times New Roman" w:hint="eastAsia"/>
+          <w:color w:val="FF0000"/>
+        </w:rPr>
+        <w:t>x</w:t>
+      </w:r>
+      <w:r>
+        <w:rPr>
+          <w:rFonts w:ascii="Times New Roman" w:hAnsi="Times New Roman" w:cs="Times New Roman" w:hint="eastAsia"/>
+          <w:color w:val="FF0000"/>
+        </w:rPr>
+        <w:t>是包含</w:t>
+      </w:r>
+      <m:oMath>
+        <m:r>
+          <m:rPr>
+            <m:sty m:val="p"/>
+          </m:rPr>
+          <w:rPr>
+            <w:rFonts w:ascii="Cambria Math" w:hAnsi="Cambria Math" w:cs="Times New Roman"/>
+            <w:color w:val="FF0000"/>
+          </w:rPr>
+          <m:t>q,</m:t>
+        </m:r>
+        <m:acc>
+          <m:accPr>
+            <m:chr m:val="̇"/>
+            <m:ctrlPr>
+              <w:rPr>
+                <w:rFonts w:ascii="Cambria Math" w:hAnsi="Cambria Math" w:cs="Times New Roman"/>
+                <w:color w:val="FF0000"/>
+              </w:rPr>
+            </m:ctrlPr>
+          </m:accPr>
+          <m:e>
+            <m:r>
+              <w:rPr>
+                <w:rFonts w:ascii="Cambria Math" w:hAnsi="Cambria Math" w:cs="Times New Roman"/>
+                <w:color w:val="FF0000"/>
+              </w:rPr>
+              <m:t>q</m:t>
+            </m:r>
+          </m:e>
+        </m:acc>
+        <m:r>
+          <w:rPr>
+            <w:rFonts w:ascii="Cambria Math" w:hAnsi="Cambria Math" w:cs="Times New Roman"/>
+            <w:color w:val="FF0000"/>
+          </w:rPr>
+          <m:t>,</m:t>
+        </m:r>
+        <m:sSub>
+          <m:sSubPr>
+            <m:ctrlPr>
+              <w:rPr>
+                <w:rFonts w:ascii="Cambria Math" w:hAnsi="Cambria Math" w:cs="Times New Roman"/>
+                <w:i/>
+                <w:color w:val="FF0000"/>
+              </w:rPr>
+            </m:ctrlPr>
+          </m:sSubPr>
+          <m:e>
+            <m:acc>
+              <m:accPr>
+                <m:chr m:val="̇"/>
+                <m:ctrlPr>
+                  <w:rPr>
+                    <w:rFonts w:ascii="Cambria Math" w:hAnsi="Cambria Math" w:cs="Times New Roman"/>
+                    <w:i/>
+                    <w:color w:val="FF0000"/>
+                  </w:rPr>
+                </m:ctrlPr>
+              </m:accPr>
+              <m:e>
+                <m:r>
+                  <w:rPr>
+                    <w:rFonts w:ascii="Cambria Math" w:hAnsi="Cambria Math" w:cs="Times New Roman"/>
+                    <w:color w:val="FF0000"/>
+                  </w:rPr>
+                  <m:t>r</m:t>
+                </m:r>
+              </m:e>
+            </m:acc>
+          </m:e>
+          <m:sub>
+            <m:r>
+              <w:rPr>
+                <w:rFonts w:ascii="Cambria Math" w:hAnsi="Cambria Math" w:cs="Times New Roman"/>
+                <w:color w:val="FF0000"/>
+              </w:rPr>
+              <m:t>d</m:t>
+            </m:r>
+          </m:sub>
+        </m:sSub>
+        <m:r>
+          <w:rPr>
+            <w:rFonts w:ascii="Cambria Math" w:hAnsi="Cambria Math" w:cs="Times New Roman"/>
+            <w:color w:val="FF0000"/>
+          </w:rPr>
+          <m:t>,</m:t>
+        </m:r>
+        <m:sSub>
+          <m:sSubPr>
+            <m:ctrlPr>
+              <w:rPr>
+                <w:rFonts w:ascii="Cambria Math" w:hAnsi="Cambria Math" w:cs="Times New Roman"/>
+                <w:i/>
+                <w:color w:val="FF0000"/>
+              </w:rPr>
+            </m:ctrlPr>
+          </m:sSubPr>
+          <m:e>
+            <m:acc>
+              <m:accPr>
+                <m:chr m:val="̈"/>
+                <m:ctrlPr>
+                  <w:rPr>
+                    <w:rFonts w:ascii="Cambria Math" w:hAnsi="Cambria Math" w:cs="Times New Roman"/>
+                    <w:i/>
+                    <w:color w:val="FF0000"/>
+                  </w:rPr>
+                </m:ctrlPr>
+              </m:accPr>
+              <m:e>
+                <m:r>
+                  <w:rPr>
+                    <w:rFonts w:ascii="Cambria Math" w:hAnsi="Cambria Math" w:cs="Times New Roman"/>
+                    <w:color w:val="FF0000"/>
+                  </w:rPr>
+                  <m:t>r</m:t>
+                </m:r>
+              </m:e>
+            </m:acc>
+          </m:e>
+          <m:sub>
+            <m:r>
+              <w:rPr>
+                <w:rFonts w:ascii="Cambria Math" w:hAnsi="Cambria Math" w:cs="Times New Roman"/>
+                <w:color w:val="FF0000"/>
+              </w:rPr>
+              <m:t>d</m:t>
+            </m:r>
+          </m:sub>
+        </m:sSub>
+        <m:r>
+          <w:rPr>
+            <w:rFonts w:ascii="Cambria Math" w:hAnsi="Cambria Math" w:cs="Times New Roman"/>
+            <w:color w:val="FF0000"/>
+          </w:rPr>
+          <m:t>⋯</m:t>
+        </m:r>
+      </m:oMath>
+      <w:r>
+        <w:rPr>
+          <w:rFonts w:ascii="Times New Roman" w:hAnsi="Times New Roman" w:cs="Times New Roman" w:hint="eastAsia"/>
+          <w:color w:val="FF0000"/>
+        </w:rPr>
+        <w:t>的向量，</w:t>
+      </w:r>
+      <w:r>
+        <w:rPr>
+          <w:rFonts w:ascii="Times New Roman" w:hAnsi="Times New Roman" w:cs="Times New Roman" w:hint="eastAsia"/>
+          <w:color w:val="FF0000"/>
+        </w:rPr>
+        <w:t>这么看</w:t>
+      </w:r>
+      <w:r>
+        <w:rPr>
+          <w:rFonts w:ascii="Times New Roman" w:hAnsi="Times New Roman" w:cs="Times New Roman" w:hint="eastAsia"/>
+          <w:color w:val="FF0000"/>
+        </w:rPr>
+        <w:t>会引入误差</w:t>
+      </w:r>
+      <m:oMath>
+        <m:r>
+          <m:rPr>
+            <m:sty m:val="p"/>
+          </m:rPr>
+          <w:rPr>
+            <w:rFonts w:ascii="Cambria Math" w:hAnsi="Cambria Math" w:cs="Times New Roman"/>
+            <w:color w:val="FF0000"/>
+          </w:rPr>
+          <m:t>ϵ</m:t>
+        </m:r>
+      </m:oMath>
+      <w:r>
+        <w:rPr>
+          <w:rFonts w:ascii="Times New Roman" w:hAnsi="Times New Roman" w:cs="Times New Roman" w:hint="eastAsia"/>
+          <w:color w:val="FF0000"/>
+        </w:rPr>
+        <w:t>），</w:t>
+      </w:r>
+      <w:r>
+        <w:rPr>
+          <w:rFonts w:ascii="Times New Roman" w:hAnsi="Times New Roman" w:cs="Times New Roman"/>
+          <w:color w:val="FF0000"/>
+        </w:rPr>
+        <w:t>RBF</w:t>
+      </w:r>
+      <w:r>
+        <w:rPr>
+          <w:rFonts w:ascii="Times New Roman" w:hAnsi="Times New Roman" w:cs="Times New Roman" w:hint="eastAsia"/>
+          <w:color w:val="FF0000"/>
+        </w:rPr>
+        <w:t>网络输入为</w:t>
+      </w:r>
+      <w:r>
+        <w:rPr>
+          <w:rFonts w:ascii="Times New Roman" w:hAnsi="Times New Roman" w:cs="Times New Roman" w:hint="eastAsia"/>
+          <w:color w:val="FF0000"/>
+        </w:rPr>
+        <w:t>x</w:t>
+      </w:r>
+      <w:r>
+        <w:rPr>
+          <w:rFonts w:ascii="Times New Roman" w:hAnsi="Times New Roman" w:cs="Times New Roman" w:hint="eastAsia"/>
+          <w:color w:val="FF0000"/>
+        </w:rPr>
+        <w:t>，输出为</w:t>
+      </w:r>
+      <m:oMath>
+        <m:acc>
+          <m:accPr>
+            <m:ctrlPr>
+              <w:rPr>
+                <w:rFonts w:ascii="Cambria Math" w:hAnsi="Cambria Math" w:cs="Times New Roman"/>
+                <w:color w:val="FF0000"/>
+              </w:rPr>
+            </m:ctrlPr>
+          </m:accPr>
+          <m:e>
+            <m:r>
+              <w:rPr>
+                <w:rFonts w:ascii="Cambria Math" w:hAnsi="Cambria Math" w:cs="Times New Roman"/>
+                <w:color w:val="FF0000"/>
+              </w:rPr>
+              <m:t>f</m:t>
+            </m:r>
+          </m:e>
+        </m:acc>
+        <m:r>
+          <w:rPr>
+            <w:rFonts w:ascii="Cambria Math" w:hAnsi="Cambria Math" w:cs="Times New Roman"/>
+            <w:color w:val="FF0000"/>
+          </w:rPr>
+          <m:t>(x)</m:t>
+        </m:r>
+      </m:oMath>
+      <w:r>
+        <w:rPr>
+          <w:rFonts w:ascii="Times New Roman" w:hAnsi="Times New Roman" w:cs="Times New Roman" w:hint="eastAsia"/>
+          <w:color w:val="FF0000"/>
+        </w:rPr>
+        <w:t>，激活层为径向基函数</w:t>
+      </w:r>
+      <m:oMath>
+        <m:r>
+          <m:rPr>
+            <m:sty m:val="p"/>
+          </m:rPr>
+          <w:rPr>
+            <w:rFonts w:ascii="Cambria Math" w:hAnsi="Cambria Math" w:cs="Times New Roman"/>
+            <w:color w:val="FF0000"/>
+          </w:rPr>
+          <m:t>φ</m:t>
+        </m:r>
+        <m:d>
+          <m:dPr>
+            <m:ctrlPr>
+              <w:rPr>
+                <w:rFonts w:ascii="Cambria Math" w:hAnsi="Cambria Math" w:cs="Times New Roman"/>
+                <w:color w:val="FF0000"/>
+              </w:rPr>
+            </m:ctrlPr>
+          </m:dPr>
+          <m:e>
+            <m:sSub>
+              <m:sSubPr>
+                <m:ctrlPr>
+                  <w:rPr>
+                    <w:rFonts w:ascii="Cambria Math" w:hAnsi="Cambria Math" w:cs="Times New Roman"/>
+                    <w:color w:val="FF0000"/>
+                  </w:rPr>
+                </m:ctrlPr>
+              </m:sSubPr>
+              <m:e>
+                <m:r>
+                  <w:rPr>
+                    <w:rFonts w:ascii="Cambria Math" w:hAnsi="Cambria Math" w:cs="Times New Roman"/>
+                    <w:color w:val="FF0000"/>
+                  </w:rPr>
+                  <m:t>x</m:t>
+                </m:r>
+              </m:e>
+              <m:sub>
+                <m:r>
+                  <w:rPr>
+                    <w:rFonts w:ascii="Cambria Math" w:hAnsi="Cambria Math" w:cs="Times New Roman"/>
+                    <w:color w:val="FF0000"/>
+                  </w:rPr>
+                  <m:t>i</m:t>
+                </m:r>
+              </m:sub>
+            </m:sSub>
+          </m:e>
+        </m:d>
+        <m:r>
+          <m:rPr>
+            <m:sty m:val="p"/>
+          </m:rPr>
+          <w:rPr>
+            <w:rFonts w:ascii="Cambria Math" w:hAnsi="Cambria Math" w:cs="Times New Roman"/>
+            <w:color w:val="FF0000"/>
+          </w:rPr>
+          <m:t>=</m:t>
+        </m:r>
+        <m:sSup>
+          <m:sSupPr>
+            <m:ctrlPr>
+              <w:rPr>
+                <w:rFonts w:ascii="Cambria Math" w:hAnsi="Cambria Math" w:cs="Times New Roman"/>
+                <w:color w:val="FF0000"/>
+              </w:rPr>
+            </m:ctrlPr>
+          </m:sSupPr>
+          <m:e>
+            <m:r>
+              <m:rPr>
+                <m:sty m:val="p"/>
+              </m:rPr>
+              <w:rPr>
+                <w:rFonts w:ascii="Cambria Math" w:hAnsi="Cambria Math" w:cs="Times New Roman"/>
+                <w:color w:val="FF0000"/>
+              </w:rPr>
+              <m:t>e</m:t>
+            </m:r>
+          </m:e>
+          <m:sup>
+            <m:r>
+              <m:rPr>
+                <m:sty m:val="p"/>
+              </m:rPr>
+              <w:rPr>
+                <w:rFonts w:ascii="Cambria Math" w:hAnsi="Cambria Math" w:cs="Times New Roman"/>
+                <w:color w:val="FF0000"/>
+              </w:rPr>
+              <m:t>-</m:t>
+            </m:r>
+            <m:d>
+              <m:dPr>
+                <m:begChr m:val="‖"/>
+                <m:endChr m:val="‖"/>
+                <m:ctrlPr>
+                  <w:rPr>
+                    <w:rFonts w:ascii="Cambria Math" w:hAnsi="Cambria Math" w:cs="Times New Roman"/>
+                    <w:color w:val="FF0000"/>
+                  </w:rPr>
+                </m:ctrlPr>
+              </m:dPr>
+              <m:e>
+                <m:sSub>
+                  <m:sSubPr>
+                    <m:ctrlPr>
+                      <w:rPr>
+                        <w:rFonts w:ascii="Cambria Math" w:hAnsi="Cambria Math" w:cs="Times New Roman"/>
+                        <w:i/>
+                        <w:color w:val="FF0000"/>
+                      </w:rPr>
+                    </m:ctrlPr>
+                  </m:sSubPr>
+                  <m:e>
+                    <m:r>
+                      <w:rPr>
+                        <w:rFonts w:ascii="Cambria Math" w:hAnsi="Cambria Math" w:cs="Times New Roman"/>
+                        <w:color w:val="FF0000"/>
+                      </w:rPr>
+                      <m:t>x</m:t>
+                    </m:r>
+                  </m:e>
+                  <m:sub>
+                    <m:r>
+                      <w:rPr>
+                        <w:rFonts w:ascii="Cambria Math" w:hAnsi="Cambria Math" w:cs="Times New Roman"/>
+                        <w:color w:val="FF0000"/>
+                      </w:rPr>
+                      <m:t>i</m:t>
+                    </m:r>
+                  </m:sub>
+                </m:sSub>
+                <m:r>
+                  <w:rPr>
+                    <w:rFonts w:ascii="Cambria Math" w:hAnsi="Cambria Math" w:cs="Times New Roman"/>
+                    <w:color w:val="FF0000"/>
+                  </w:rPr>
+                  <m:t>-</m:t>
+                </m:r>
+                <m:sSub>
+                  <m:sSubPr>
+                    <m:ctrlPr>
+                      <w:rPr>
+                        <w:rFonts w:ascii="Cambria Math" w:hAnsi="Cambria Math" w:cs="Times New Roman"/>
+                        <w:i/>
+                        <w:color w:val="FF0000"/>
+                      </w:rPr>
+                    </m:ctrlPr>
+                  </m:sSubPr>
+                  <m:e>
+                    <m:r>
+                      <w:rPr>
+                        <w:rFonts w:ascii="Cambria Math" w:hAnsi="Cambria Math" w:cs="Times New Roman"/>
+                        <w:color w:val="FF0000"/>
+                      </w:rPr>
+                      <m:t>c</m:t>
+                    </m:r>
+                  </m:e>
+                  <m:sub>
+                    <m:r>
+                      <w:rPr>
+                        <w:rFonts w:ascii="Cambria Math" w:hAnsi="Cambria Math" w:cs="Times New Roman"/>
+                        <w:color w:val="FF0000"/>
+                      </w:rPr>
+                      <m:t>i</m:t>
+                    </m:r>
+                  </m:sub>
+                </m:sSub>
+              </m:e>
+            </m:d>
+            <m:r>
+              <w:rPr>
+                <w:rFonts w:ascii="Cambria Math" w:hAnsi="Cambria Math" w:cs="Times New Roman"/>
+                <w:color w:val="FF0000"/>
+              </w:rPr>
+              <m:t>/</m:t>
+            </m:r>
+            <m:sSup>
+              <m:sSupPr>
+                <m:ctrlPr>
+                  <w:rPr>
+                    <w:rFonts w:ascii="Cambria Math" w:hAnsi="Cambria Math" w:cs="Times New Roman"/>
+                    <w:i/>
+                    <w:color w:val="FF0000"/>
+                  </w:rPr>
+                </m:ctrlPr>
+              </m:sSupPr>
+              <m:e>
+                <m:sSub>
+                  <m:sSubPr>
+                    <m:ctrlPr>
+                      <w:rPr>
+                        <w:rFonts w:ascii="Cambria Math" w:hAnsi="Cambria Math" w:cs="Times New Roman"/>
+                        <w:i/>
+                        <w:color w:val="FF0000"/>
+                      </w:rPr>
+                    </m:ctrlPr>
+                  </m:sSubPr>
+                  <m:e>
+                    <m:r>
+                      <w:rPr>
+                        <w:rFonts w:ascii="Cambria Math" w:hAnsi="Cambria Math" w:cs="Times New Roman"/>
+                        <w:color w:val="FF0000"/>
+                      </w:rPr>
+                      <m:t>b</m:t>
+                    </m:r>
+                  </m:e>
+                  <m:sub>
+                    <m:r>
+                      <w:rPr>
+                        <w:rFonts w:ascii="Cambria Math" w:hAnsi="Cambria Math" w:cs="Times New Roman"/>
+                        <w:color w:val="FF0000"/>
+                      </w:rPr>
+                      <m:t>i</m:t>
+                    </m:r>
+                  </m:sub>
+                </m:sSub>
+              </m:e>
+              <m:sup>
+                <m:r>
+                  <w:rPr>
+                    <w:rFonts w:ascii="Cambria Math" w:hAnsi="Cambria Math" w:cs="Times New Roman"/>
+                    <w:color w:val="FF0000"/>
+                  </w:rPr>
+                  <m:t>2</m:t>
+                </m:r>
+              </m:sup>
+            </m:sSup>
+          </m:sup>
+        </m:sSup>
+      </m:oMath>
+      <w:r>
+        <w:rPr>
+          <w:rFonts w:ascii="Times New Roman" w:hAnsi="Times New Roman" w:cs="Times New Roman" w:hint="eastAsia"/>
+          <w:color w:val="FF0000"/>
+        </w:rPr>
+        <w:t>，其中</w:t>
+      </w:r>
+      <m:oMath>
+        <m:sSub>
+          <m:sSubPr>
+            <m:ctrlPr>
+              <w:rPr>
+                <w:rFonts w:ascii="Cambria Math" w:hAnsi="Cambria Math" w:cs="Times New Roman"/>
+                <w:color w:val="FF0000"/>
+              </w:rPr>
+            </m:ctrlPr>
+          </m:sSubPr>
+          <m:e>
+            <m:r>
+              <w:rPr>
+                <w:rFonts w:ascii="Cambria Math" w:hAnsi="Cambria Math" w:cs="Times New Roman"/>
+                <w:color w:val="FF0000"/>
+              </w:rPr>
+              <m:t>c</m:t>
+            </m:r>
+          </m:e>
+          <m:sub>
+            <m:r>
+              <w:rPr>
+                <w:rFonts w:ascii="Cambria Math" w:hAnsi="Cambria Math" w:cs="Times New Roman"/>
+                <w:color w:val="FF0000"/>
+              </w:rPr>
+              <m:t>i</m:t>
+            </m:r>
+          </m:sub>
+        </m:sSub>
+      </m:oMath>
+      <w:r>
+        <w:rPr>
+          <w:rFonts w:ascii="Times New Roman" w:hAnsi="Times New Roman" w:cs="Times New Roman" w:hint="eastAsia"/>
+          <w:color w:val="FF0000"/>
+        </w:rPr>
+        <w:t>为中心，</w:t>
+      </w:r>
+      <m:oMath>
+        <m:sSub>
+          <m:sSubPr>
+            <m:ctrlPr>
+              <w:rPr>
+                <w:rFonts w:ascii="Cambria Math" w:hAnsi="Cambria Math" w:cs="Times New Roman"/>
+                <w:color w:val="FF0000"/>
+              </w:rPr>
+            </m:ctrlPr>
+          </m:sSubPr>
+          <m:e>
+            <m:r>
+              <w:rPr>
+                <w:rFonts w:ascii="Cambria Math" w:hAnsi="Cambria Math" w:cs="Times New Roman"/>
+                <w:color w:val="FF0000"/>
+              </w:rPr>
+              <m:t>b</m:t>
+            </m:r>
+          </m:e>
+          <m:sub>
+            <m:r>
+              <w:rPr>
+                <w:rFonts w:ascii="Cambria Math" w:hAnsi="Cambria Math" w:cs="Times New Roman"/>
+                <w:color w:val="FF0000"/>
+              </w:rPr>
+              <m:t>i</m:t>
+            </m:r>
+          </m:sub>
+        </m:sSub>
+      </m:oMath>
+      <w:r>
+        <w:rPr>
+          <w:rFonts w:ascii="Times New Roman" w:hAnsi="Times New Roman" w:cs="Times New Roman" w:hint="eastAsia"/>
+          <w:color w:val="FF0000"/>
+        </w:rPr>
+        <w:t>为方差。这两个参数需要人为给定。上述过程可以表示为</w:t>
+      </w:r>
+    </w:p>
+    <w:p>
+      <w:pPr>
+        <w:pStyle w:val="HTML"/>
+        <w:adjustRightInd w:val="0"/>
+        <w:snapToGrid w:val="0"/>
+        <w:ind w:left="780"/>
+        <w:rPr>
+          <w:rFonts w:ascii="Times New Roman" w:hAnsi="Times New Roman" w:cs="Times New Roman"/>
+          <w:color w:val="FF0000"/>
+        </w:rPr>
+      </w:pPr>
+      <m:oMathPara>
+        <m:oMath>
+          <m:r>
+            <m:rPr>
+              <m:sty m:val="p"/>
+            </m:rPr>
+            <w:rPr>
+              <w:rFonts w:ascii="Cambria Math" w:hAnsi="Cambria Math" w:cs="Times New Roman"/>
+              <w:color w:val="FF0000"/>
+            </w:rPr>
+            <m:t>f=f</m:t>
+          </m:r>
+          <m:d>
+            <m:dPr>
+              <m:ctrlPr>
+                <w:rPr>
+                  <w:rFonts w:ascii="Cambria Math" w:hAnsi="Cambria Math" w:cs="Times New Roman"/>
+                  <w:color w:val="FF0000"/>
+                </w:rPr>
+              </m:ctrlPr>
+            </m:dPr>
+            <m:e>
+              <m:r>
+                <m:rPr>
+                  <m:sty m:val="p"/>
+                </m:rPr>
+                <w:rPr>
+                  <w:rFonts w:ascii="Cambria Math" w:hAnsi="Cambria Math" w:cs="Times New Roman"/>
+                  <w:color w:val="FF0000"/>
+                </w:rPr>
+                <m:t>x</m:t>
+              </m:r>
+            </m:e>
+          </m:d>
+          <m:r>
+            <m:rPr>
+              <m:sty m:val="p"/>
+            </m:rPr>
+            <w:rPr>
+              <w:rFonts w:ascii="Cambria Math" w:hAnsi="Cambria Math" w:cs="Times New Roman"/>
+              <w:color w:val="FF0000"/>
+            </w:rPr>
+            <m:t>+ϵ=</m:t>
+          </m:r>
+          <m:sSup>
+            <m:sSupPr>
+              <m:ctrlPr>
+                <w:rPr>
+                  <w:rFonts w:ascii="Cambria Math" w:hAnsi="Cambria Math" w:cs="Times New Roman"/>
+                  <w:color w:val="FF0000"/>
+                </w:rPr>
+              </m:ctrlPr>
+            </m:sSupPr>
+            <m:e>
+              <m:r>
+                <w:rPr>
+                  <w:rFonts w:ascii="Cambria Math" w:hAnsi="Cambria Math" w:cs="Times New Roman"/>
+                  <w:color w:val="FF0000"/>
+                </w:rPr>
+                <m:t>W</m:t>
+              </m:r>
+            </m:e>
+            <m:sup>
+              <m:r>
+                <w:rPr>
+                  <w:rFonts w:ascii="Cambria Math" w:hAnsi="Cambria Math" w:cs="Times New Roman"/>
+                  <w:color w:val="FF0000"/>
+                </w:rPr>
+                <m:t>T</m:t>
+              </m:r>
+            </m:sup>
+          </m:sSup>
+          <m:r>
+            <w:rPr>
+              <w:rFonts w:ascii="Cambria Math" w:hAnsi="Cambria Math" w:cs="Times New Roman"/>
+              <w:color w:val="FF0000"/>
+            </w:rPr>
+            <m:t>φ</m:t>
+          </m:r>
+          <m:d>
+            <m:dPr>
+              <m:ctrlPr>
+                <w:rPr>
+                  <w:rFonts w:ascii="Cambria Math" w:hAnsi="Cambria Math" w:cs="Times New Roman"/>
+                  <w:i/>
+                  <w:color w:val="FF0000"/>
+                </w:rPr>
+              </m:ctrlPr>
+            </m:dPr>
+            <m:e>
+              <m:r>
+                <w:rPr>
+                  <w:rFonts w:ascii="Cambria Math" w:hAnsi="Cambria Math" w:cs="Times New Roman"/>
+                  <w:color w:val="FF0000"/>
+                </w:rPr>
+                <m:t>x</m:t>
+              </m:r>
+            </m:e>
+          </m:d>
+          <m:r>
+            <w:rPr>
+              <w:rFonts w:ascii="Cambria Math" w:hAnsi="Cambria Math" w:cs="Times New Roman"/>
+              <w:color w:val="FF0000"/>
+            </w:rPr>
+            <m:t>+ϵ</m:t>
+          </m:r>
+        </m:oMath>
+      </m:oMathPara>
+    </w:p>
+    <w:p>
+      <w:pPr>
+        <w:pStyle w:val="HTML"/>
+        <w:adjustRightInd w:val="0"/>
+        <w:snapToGrid w:val="0"/>
+        <w:ind w:left="780"/>
+        <w:rPr>
+          <w:rFonts w:ascii="Times New Roman" w:hAnsi="Times New Roman" w:cs="Times New Roman"/>
+          <w:color w:val="FF0000"/>
+        </w:rPr>
+      </w:pPr>
+      <w:r>
+        <w:rPr>
+          <w:rFonts w:ascii="Times New Roman" w:hAnsi="Times New Roman" w:cs="Times New Roman" w:hint="eastAsia"/>
+          <w:color w:val="FF0000"/>
+        </w:rPr>
+        <w:t>代码</w:t>
+      </w:r>
+      <w:r>
+        <w:rPr>
+          <w:rFonts w:ascii="Times New Roman" w:hAnsi="Times New Roman" w:cs="Times New Roman" w:hint="eastAsia"/>
+          <w:color w:val="FF0000"/>
+        </w:rPr>
+        <w:t>表示为（数字是随便给的，需要自己调参）</w:t>
+      </w:r>
+    </w:p>
+    <w:p>
+      <w:pPr>
+        <w:numPr>
+          <w:ilvl w:val="0"/>
+          <w:numId w:val="5"/>
+        </w:numPr>
+        <w:pBdr>
+          <w:left w:val="single" w:sz="18" w:space="0" w:color="6CE26C"/>
+        </w:pBdr>
+        <w:shd w:val="clear" w:color="auto" w:fill="FFFFFF"/>
+        <w:spacing w:beforeAutospacing="1" w:after="0" w:afterAutospacing="1" w:line="210" w:lineRule="atLeast"/>
+        <w:rPr>
+          <w:rFonts w:ascii="Consolas" w:eastAsia="宋体" w:hAnsi="Consolas" w:cs="宋体"/>
+          <w:color w:val="5C5C5C"/>
+          <w:sz w:val="18"/>
+          <w:szCs w:val="18"/>
+          <w:lang w:val="en-US"/>
+        </w:rPr>
+      </w:pPr>
+      <w:r>
+        <w:rPr>
+          <w:rFonts w:ascii="Consolas" w:eastAsia="宋体" w:hAnsi="Consolas" w:cs="宋体"/>
+          <w:color w:val="000000"/>
+          <w:sz w:val="18"/>
+          <w:szCs w:val="18"/>
+          <w:bdr w:val="none" w:sz="0" w:space="0" w:color="auto" w:frame="1"/>
+          <w:lang w:val="en-US"/>
+        </w:rPr>
+        <w:lastRenderedPageBreak/>
+        <w:t>c = ones(dimension_of_x,1) * linspace(-1.5,1.5,node_num);  </w:t>
+      </w:r>
+    </w:p>
+    <w:p>
+      <w:pPr>
+        <w:numPr>
+          <w:ilvl w:val="0"/>
+          <w:numId w:val="5"/>
+        </w:numPr>
+        <w:pBdr>
+          <w:left w:val="single" w:sz="18" w:space="0" w:color="6CE26C"/>
+        </w:pBdr>
+        <w:shd w:val="clear" w:color="auto" w:fill="F8F8F8"/>
+        <w:spacing w:beforeAutospacing="1" w:after="0" w:afterAutospacing="1" w:line="210" w:lineRule="atLeast"/>
+        <w:rPr>
+          <w:rFonts w:ascii="Consolas" w:eastAsia="宋体" w:hAnsi="Consolas" w:cs="宋体"/>
+          <w:color w:val="5C5C5C"/>
+          <w:sz w:val="18"/>
+          <w:szCs w:val="18"/>
+          <w:lang w:val="en-US"/>
+        </w:rPr>
+      </w:pPr>
+      <w:r>
+        <w:rPr>
+          <w:rFonts w:ascii="Consolas" w:eastAsia="宋体" w:hAnsi="Consolas" w:cs="宋体"/>
+          <w:color w:val="000000"/>
+          <w:sz w:val="18"/>
+          <w:szCs w:val="18"/>
+          <w:bdr w:val="none" w:sz="0" w:space="0" w:color="auto" w:frame="1"/>
+          <w:lang w:val="en-US"/>
+        </w:rPr>
+        <w:t>b=5;  </w:t>
+      </w:r>
+    </w:p>
+    <w:p>
+      <w:pPr>
+        <w:numPr>
+          <w:ilvl w:val="0"/>
+          <w:numId w:val="5"/>
+        </w:numPr>
+        <w:pBdr>
+          <w:left w:val="single" w:sz="18" w:space="0" w:color="6CE26C"/>
+        </w:pBdr>
+        <w:shd w:val="clear" w:color="auto" w:fill="FFFFFF"/>
+        <w:spacing w:beforeAutospacing="1" w:after="0" w:afterAutospacing="1" w:line="210" w:lineRule="atLeast"/>
+        <w:rPr>
+          <w:rFonts w:ascii="Consolas" w:eastAsia="宋体" w:hAnsi="Consolas" w:cs="宋体"/>
+          <w:color w:val="5C5C5C"/>
+          <w:sz w:val="18"/>
+          <w:szCs w:val="18"/>
+          <w:lang w:val="en-US"/>
+        </w:rPr>
+      </w:pPr>
+      <w:r>
+        <w:rPr>
+          <w:rFonts w:ascii="Consolas" w:eastAsia="宋体" w:hAnsi="Consolas" w:cs="宋体"/>
+          <w:color w:val="000000"/>
+          <w:sz w:val="18"/>
+          <w:szCs w:val="18"/>
+          <w:bdr w:val="none" w:sz="0" w:space="0" w:color="auto" w:frame="1"/>
+          <w:lang w:val="en-US"/>
+        </w:rPr>
+        <w:t>  </w:t>
+      </w:r>
+    </w:p>
+    <w:p>
+      <w:pPr>
+        <w:numPr>
+          <w:ilvl w:val="0"/>
+          <w:numId w:val="5"/>
+        </w:numPr>
+        <w:pBdr>
+          <w:left w:val="single" w:sz="18" w:space="0" w:color="6CE26C"/>
+        </w:pBdr>
+        <w:shd w:val="clear" w:color="auto" w:fill="F8F8F8"/>
+        <w:spacing w:beforeAutospacing="1" w:after="0" w:afterAutospacing="1" w:line="210" w:lineRule="atLeast"/>
+        <w:rPr>
+          <w:rFonts w:ascii="Consolas" w:eastAsia="宋体" w:hAnsi="Consolas" w:cs="宋体"/>
+          <w:color w:val="5C5C5C"/>
+          <w:sz w:val="18"/>
+          <w:szCs w:val="18"/>
+          <w:lang w:val="en-US"/>
+        </w:rPr>
+      </w:pPr>
+      <w:r>
+        <w:rPr>
+          <w:rFonts w:ascii="Consolas" w:eastAsia="宋体" w:hAnsi="Consolas" w:cs="宋体"/>
+          <w:color w:val="000000"/>
+          <w:sz w:val="18"/>
+          <w:szCs w:val="18"/>
+          <w:bdr w:val="none" w:sz="0" w:space="0" w:color="auto" w:frame="1"/>
+          <w:lang w:val="en-US"/>
+        </w:rPr>
+        <w:t>phi = zeros(node_num,1);  </w:t>
+      </w:r>
+    </w:p>
+    <w:p>
+      <w:pPr>
+        <w:numPr>
+          <w:ilvl w:val="0"/>
+          <w:numId w:val="5"/>
+        </w:numPr>
+        <w:pBdr>
+          <w:left w:val="single" w:sz="18" w:space="0" w:color="6CE26C"/>
+        </w:pBdr>
+        <w:shd w:val="clear" w:color="auto" w:fill="FFFFFF"/>
+        <w:spacing w:beforeAutospacing="1" w:after="0" w:afterAutospacing="1" w:line="210" w:lineRule="atLeast"/>
+        <w:rPr>
+          <w:rFonts w:ascii="Consolas" w:eastAsia="宋体" w:hAnsi="Consolas" w:cs="宋体"/>
+          <w:color w:val="5C5C5C"/>
+          <w:sz w:val="18"/>
+          <w:szCs w:val="18"/>
+          <w:lang w:val="en-US"/>
+        </w:rPr>
+      </w:pPr>
+      <w:r>
+        <w:rPr>
+          <w:rFonts w:ascii="Consolas" w:eastAsia="宋体" w:hAnsi="Consolas" w:cs="宋体"/>
+          <w:b/>
+          <w:bCs/>
+          <w:color w:val="006699"/>
+          <w:sz w:val="18"/>
+          <w:szCs w:val="18"/>
+          <w:bdr w:val="none" w:sz="0" w:space="0" w:color="auto" w:frame="1"/>
+          <w:lang w:val="en-US"/>
+        </w:rPr>
+        <w:t>for</w:t>
+      </w:r>
+      <w:r>
+        <w:rPr>
+          <w:rFonts w:ascii="Consolas" w:eastAsia="宋体" w:hAnsi="Consolas" w:cs="宋体"/>
+          <w:color w:val="000000"/>
+          <w:sz w:val="18"/>
+          <w:szCs w:val="18"/>
+          <w:bdr w:val="none" w:sz="0" w:space="0" w:color="auto" w:frame="1"/>
+          <w:lang w:val="en-US"/>
+        </w:rPr>
+        <w:t> j = 1:node_num  </w:t>
+      </w:r>
+    </w:p>
+    <w:p>
+      <w:pPr>
+        <w:numPr>
+          <w:ilvl w:val="0"/>
+          <w:numId w:val="5"/>
+        </w:numPr>
+        <w:pBdr>
+          <w:left w:val="single" w:sz="18" w:space="0" w:color="6CE26C"/>
+        </w:pBdr>
+        <w:shd w:val="clear" w:color="auto" w:fill="F8F8F8"/>
+        <w:spacing w:beforeAutospacing="1" w:after="0" w:afterAutospacing="1" w:line="210" w:lineRule="atLeast"/>
+        <w:rPr>
+          <w:rFonts w:ascii="Consolas" w:eastAsia="宋体" w:hAnsi="Consolas" w:cs="宋体"/>
+          <w:color w:val="5C5C5C"/>
+          <w:sz w:val="18"/>
+          <w:szCs w:val="18"/>
+          <w:lang w:val="en-US"/>
+        </w:rPr>
+      </w:pPr>
+      <w:r>
+        <w:rPr>
+          <w:rFonts w:ascii="Consolas" w:eastAsia="宋体" w:hAnsi="Consolas" w:cs="宋体"/>
+          <w:color w:val="000000"/>
+          <w:sz w:val="18"/>
+          <w:szCs w:val="18"/>
+          <w:bdr w:val="none" w:sz="0" w:space="0" w:color="auto" w:frame="1"/>
+          <w:lang w:val="en-US"/>
+        </w:rPr>
+        <w:t>    phi(j) = exp(-norm(x-c(:,j))^2/(b^2));  </w:t>
+      </w:r>
+    </w:p>
+    <w:p>
+      <w:pPr>
+        <w:numPr>
+          <w:ilvl w:val="0"/>
+          <w:numId w:val="5"/>
+        </w:numPr>
+        <w:pBdr>
+          <w:left w:val="single" w:sz="18" w:space="0" w:color="6CE26C"/>
+        </w:pBdr>
+        <w:shd w:val="clear" w:color="auto" w:fill="FFFFFF"/>
+        <w:spacing w:beforeAutospacing="1" w:after="0" w:afterAutospacing="1" w:line="210" w:lineRule="atLeast"/>
+        <w:rPr>
+          <w:rFonts w:ascii="Consolas" w:eastAsia="宋体" w:hAnsi="Consolas" w:cs="宋体"/>
+          <w:color w:val="5C5C5C"/>
+          <w:sz w:val="18"/>
+          <w:szCs w:val="18"/>
+          <w:lang w:val="en-US"/>
+        </w:rPr>
+      </w:pPr>
+      <w:r>
+        <w:rPr>
+          <w:rFonts w:ascii="Consolas" w:eastAsia="宋体" w:hAnsi="Consolas" w:cs="宋体"/>
+          <w:color w:val="000000"/>
+          <w:sz w:val="18"/>
+          <w:szCs w:val="18"/>
+          <w:bdr w:val="none" w:sz="0" w:space="0" w:color="auto" w:frame="1"/>
+          <w:lang w:val="en-US"/>
+        </w:rPr>
+        <w:t>end  </w:t>
+      </w:r>
+    </w:p>
+    <w:p>
+      <w:pPr>
+        <w:numPr>
+          <w:ilvl w:val="0"/>
+          <w:numId w:val="5"/>
+        </w:numPr>
+        <w:pBdr>
+          <w:left w:val="single" w:sz="18" w:space="0" w:color="6CE26C"/>
+        </w:pBdr>
+        <w:shd w:val="clear" w:color="auto" w:fill="F8F8F8"/>
+        <w:spacing w:beforeAutospacing="1" w:after="0" w:afterAutospacing="1" w:line="210" w:lineRule="atLeast"/>
+        <w:rPr>
+          <w:rFonts w:ascii="Consolas" w:eastAsia="宋体" w:hAnsi="Consolas" w:cs="宋体"/>
+          <w:color w:val="5C5C5C"/>
+          <w:sz w:val="18"/>
+          <w:szCs w:val="18"/>
+          <w:lang w:val="en-US"/>
+        </w:rPr>
+      </w:pPr>
+      <w:r>
+        <w:rPr>
+          <w:rFonts w:ascii="Consolas" w:eastAsia="宋体" w:hAnsi="Consolas" w:cs="宋体"/>
+          <w:color w:val="000000"/>
+          <w:sz w:val="18"/>
+          <w:szCs w:val="18"/>
+          <w:bdr w:val="none" w:sz="0" w:space="0" w:color="auto" w:frame="1"/>
+          <w:lang w:val="en-US"/>
+        </w:rPr>
+        <w:t>  </w:t>
+      </w:r>
+    </w:p>
+    <w:p>
+      <w:pPr>
+        <w:numPr>
+          <w:ilvl w:val="0"/>
+          <w:numId w:val="5"/>
+        </w:numPr>
+        <w:pBdr>
+          <w:left w:val="single" w:sz="18" w:space="0" w:color="6CE26C"/>
+        </w:pBdr>
+        <w:shd w:val="clear" w:color="auto" w:fill="FFFFFF"/>
+        <w:spacing w:beforeAutospacing="1" w:after="0" w:afterAutospacing="1" w:line="210" w:lineRule="atLeast"/>
+        <w:rPr>
+          <w:rFonts w:ascii="Consolas" w:eastAsia="宋体" w:hAnsi="Consolas" w:cs="宋体"/>
+          <w:color w:val="5C5C5C"/>
+          <w:sz w:val="18"/>
+          <w:szCs w:val="18"/>
+          <w:lang w:val="en-US"/>
+        </w:rPr>
+      </w:pPr>
+      <w:r>
+        <w:rPr>
+          <w:rFonts w:ascii="Consolas" w:eastAsia="宋体" w:hAnsi="Consolas" w:cs="宋体"/>
+          <w:color w:val="000000"/>
+          <w:sz w:val="18"/>
+          <w:szCs w:val="18"/>
+          <w:bdr w:val="none" w:sz="0" w:space="0" w:color="auto" w:frame="1"/>
+          <w:lang w:val="en-US"/>
+        </w:rPr>
+        <w:t>f = W_hat' * phi  </w:t>
+      </w:r>
+    </w:p>
+    <w:p>
+      <w:pPr>
+        <w:pStyle w:val="HTML"/>
+        <w:numPr>
+          <w:ilvl w:val="0"/>
+          <w:numId w:val="6"/>
+        </w:numPr>
+        <w:adjustRightInd w:val="0"/>
+        <w:snapToGrid w:val="0"/>
+        <w:rPr>
+          <w:rFonts w:ascii="Times New Roman" w:hAnsi="Times New Roman" w:cs="Times New Roman" w:hint="eastAsia"/>
+          <w:color w:val="FF0000"/>
+        </w:rPr>
+      </w:pPr>
+      <w:r>
+        <w:rPr>
+          <w:rFonts w:ascii="Times New Roman" w:hAnsi="Times New Roman" w:cs="Times New Roman" w:hint="eastAsia"/>
+          <w:color w:val="FF0000"/>
+        </w:rPr>
+        <w:t>也可以直接在笛卡尔空间中定义滑模向量，最后算得的末端力通过</w:t>
+      </w:r>
+      <m:oMath>
+        <m:sSup>
+          <m:sSupPr>
+            <m:ctrlPr>
+              <w:rPr>
+                <w:rFonts w:ascii="Cambria Math" w:hAnsi="Cambria Math" w:cs="Times New Roman"/>
+                <w:color w:val="FF0000"/>
+              </w:rPr>
+            </m:ctrlPr>
+          </m:sSupPr>
+          <m:e>
+            <m:r>
+              <w:rPr>
+                <w:rFonts w:ascii="Cambria Math" w:hAnsi="Cambria Math" w:cs="Times New Roman"/>
+                <w:color w:val="FF0000"/>
+              </w:rPr>
+              <m:t>J</m:t>
+            </m:r>
+          </m:e>
+          <m:sup>
+            <m:r>
+              <w:rPr>
+                <w:rFonts w:ascii="Cambria Math" w:hAnsi="Cambria Math" w:cs="Times New Roman"/>
+                <w:color w:val="FF0000"/>
+              </w:rPr>
+              <m:t>T</m:t>
+            </m:r>
+          </m:sup>
+        </m:sSup>
+      </m:oMath>
+      <w:r>
+        <w:rPr>
+          <w:rFonts w:ascii="Times New Roman" w:hAnsi="Times New Roman" w:cs="Times New Roman" w:hint="eastAsia"/>
+          <w:color w:val="FF0000"/>
+        </w:rPr>
+        <w:t>投影回关节空间，其余步骤同</w:t>
+      </w:r>
+      <w:r>
+        <w:rPr>
+          <w:rFonts w:ascii="Times New Roman" w:hAnsi="Times New Roman" w:cs="Times New Roman" w:hint="eastAsia"/>
+          <w:color w:val="FF0000"/>
+        </w:rPr>
+        <w:t>1</w:t>
+      </w:r>
+      <w:r>
+        <w:rPr>
+          <w:rFonts w:ascii="Times New Roman" w:hAnsi="Times New Roman" w:cs="Times New Roman" w:hint="eastAsia"/>
+          <w:color w:val="FF0000"/>
+        </w:rPr>
+        <w:t>。也可以用多个</w:t>
+      </w:r>
+      <w:r>
+        <w:rPr>
+          <w:rFonts w:ascii="Times New Roman" w:hAnsi="Times New Roman" w:cs="Times New Roman" w:hint="eastAsia"/>
+          <w:color w:val="FF0000"/>
+        </w:rPr>
+        <w:t>R</w:t>
+      </w:r>
+      <w:r>
+        <w:rPr>
+          <w:rFonts w:ascii="Times New Roman" w:hAnsi="Times New Roman" w:cs="Times New Roman"/>
+          <w:color w:val="FF0000"/>
+        </w:rPr>
+        <w:t>BF</w:t>
+      </w:r>
+      <w:r>
+        <w:rPr>
+          <w:rFonts w:ascii="Times New Roman" w:hAnsi="Times New Roman" w:cs="Times New Roman" w:hint="eastAsia"/>
+          <w:color w:val="FF0000"/>
+        </w:rPr>
+        <w:t>网络分别估计不同的项。方法很多，能完成任务即可。</w:t>
+      </w:r>
+      <w:bookmarkStart w:id="2" w:name="_GoBack"/>
+      <w:bookmarkEnd w:id="2"/>
     </w:p>
     <w:p>
       <w:pPr>
@@ -1589,6 +3013,259 @@
 <file path=word/numbering.xml><?xml version="1.0" encoding="utf-8"?>
 <w:numbering xmlns:wpc="http://schemas.microsoft.com/office/word/2010/wordprocessingCanvas" xmlns:cx="http://schemas.microsoft.com/office/drawing/2014/chartex" xmlns:mc="http://schemas.openxmlformats.org/markup-compatibility/2006" xmlns:o="urn:schemas-microsoft-com:office:office" xmlns:r="http://schemas.openxmlformats.org/officeDocument/2006/relationships" xmlns:m="http://schemas.openxmlformats.org/officeDocument/2006/math" xmlns:v="urn:schemas-microsoft-com:vml" xmlns:wp14="http://schemas.microsoft.com/office/word/2010/wordprocessingDrawing" xmlns:wp="http://schemas.openxmlformats.org/drawingml/2006/wordprocessingDrawing" xmlns:w10="urn:schemas-microsoft-com:office:word" xmlns:w="http://schemas.openxmlformats.org/wordprocessingml/2006/main" xmlns:w14="http://schemas.microsoft.com/office/word/2010/wordml" xmlns:w15="http://schemas.microsoft.com/office/word/2012/wordml" xmlns:w16se="http://schemas.microsoft.com/office/word/2015/wordml/symex" xmlns:wpg="http://schemas.microsoft.com/office/word/2010/wordprocessingGroup" xmlns:wpi="http://schemas.microsoft.com/office/word/2010/wordprocessingInk" xmlns:wne="http://schemas.microsoft.com/office/word/2006/wordml" xmlns:wps="http://schemas.microsoft.com/office/word/2010/wordprocessingShape" mc:Ignorable="w14 w15 w16se wp14">
   <w:abstractNum w:abstractNumId="0" w15:restartNumberingAfterBreak="0">
+    <w:nsid w:val="1B274DC8"/>
+    <w:multiLevelType w:val="multilevel"/>
+    <w:tmpl w:val="5934715C"/>
+    <w:lvl w:ilvl="0">
+      <w:start w:val="1"/>
+      <w:numFmt w:val="decimal"/>
+      <w:lvlText w:val="%1."/>
+      <w:lvlJc w:val="left"/>
+      <w:pPr>
+        <w:tabs>
+          <w:tab w:val="num" w:pos="720"/>
+        </w:tabs>
+        <w:ind w:left="720" w:hanging="360"/>
+      </w:pPr>
+    </w:lvl>
+    <w:lvl w:ilvl="1" w:tentative="1">
+      <w:start w:val="1"/>
+      <w:numFmt w:val="decimal"/>
+      <w:lvlText w:val="%2."/>
+      <w:lvlJc w:val="left"/>
+      <w:pPr>
+        <w:tabs>
+          <w:tab w:val="num" w:pos="1440"/>
+        </w:tabs>
+        <w:ind w:left="1440" w:hanging="360"/>
+      </w:pPr>
+    </w:lvl>
+    <w:lvl w:ilvl="2" w:tentative="1">
+      <w:start w:val="1"/>
+      <w:numFmt w:val="decimal"/>
+      <w:lvlText w:val="%3."/>
+      <w:lvlJc w:val="left"/>
+      <w:pPr>
+        <w:tabs>
+          <w:tab w:val="num" w:pos="2160"/>
+        </w:tabs>
+        <w:ind w:left="2160" w:hanging="360"/>
+      </w:pPr>
+    </w:lvl>
+    <w:lvl w:ilvl="3" w:tentative="1">
+      <w:start w:val="1"/>
+      <w:numFmt w:val="decimal"/>
+      <w:lvlText w:val="%4."/>
+      <w:lvlJc w:val="left"/>
+      <w:pPr>
+        <w:tabs>
+          <w:tab w:val="num" w:pos="2880"/>
+        </w:tabs>
+        <w:ind w:left="2880" w:hanging="360"/>
+      </w:pPr>
+    </w:lvl>
+    <w:lvl w:ilvl="4" w:tentative="1">
+      <w:start w:val="1"/>
+      <w:numFmt w:val="decimal"/>
+      <w:lvlText w:val="%5."/>
+      <w:lvlJc w:val="left"/>
+      <w:pPr>
+        <w:tabs>
+          <w:tab w:val="num" w:pos="3600"/>
+        </w:tabs>
+        <w:ind w:left="3600" w:hanging="360"/>
+      </w:pPr>
+    </w:lvl>
+    <w:lvl w:ilvl="5" w:tentative="1">
+      <w:start w:val="1"/>
+      <w:numFmt w:val="decimal"/>
+      <w:lvlText w:val="%6."/>
+      <w:lvlJc w:val="left"/>
+      <w:pPr>
+        <w:tabs>
+          <w:tab w:val="num" w:pos="4320"/>
+        </w:tabs>
+        <w:ind w:left="4320" w:hanging="360"/>
+      </w:pPr>
+    </w:lvl>
+    <w:lvl w:ilvl="6" w:tentative="1">
+      <w:start w:val="1"/>
+      <w:numFmt w:val="decimal"/>
+      <w:lvlText w:val="%7."/>
+      <w:lvlJc w:val="left"/>
+      <w:pPr>
+        <w:tabs>
+          <w:tab w:val="num" w:pos="5040"/>
+        </w:tabs>
+        <w:ind w:left="5040" w:hanging="360"/>
+      </w:pPr>
+    </w:lvl>
+    <w:lvl w:ilvl="7" w:tentative="1">
+      <w:start w:val="1"/>
+      <w:numFmt w:val="decimal"/>
+      <w:lvlText w:val="%8."/>
+      <w:lvlJc w:val="left"/>
+      <w:pPr>
+        <w:tabs>
+          <w:tab w:val="num" w:pos="5760"/>
+        </w:tabs>
+        <w:ind w:left="5760" w:hanging="360"/>
+      </w:pPr>
+    </w:lvl>
+    <w:lvl w:ilvl="8" w:tentative="1">
+      <w:start w:val="1"/>
+      <w:numFmt w:val="decimal"/>
+      <w:lvlText w:val="%9."/>
+      <w:lvlJc w:val="left"/>
+      <w:pPr>
+        <w:tabs>
+          <w:tab w:val="num" w:pos="6480"/>
+        </w:tabs>
+        <w:ind w:left="6480" w:hanging="360"/>
+      </w:pPr>
+    </w:lvl>
+  </w:abstractNum>
+  <w:abstractNum w:abstractNumId="1" w15:restartNumberingAfterBreak="0">
+    <w:nsid w:val="26361C74"/>
+    <w:multiLevelType w:val="multilevel"/>
+    <w:tmpl w:val="4A2E42A0"/>
+    <w:lvl w:ilvl="0">
+      <w:start w:val="2"/>
+      <w:numFmt w:val="decimal"/>
+      <w:lvlText w:val="%1."/>
+      <w:lvlJc w:val="left"/>
+      <w:pPr>
+        <w:tabs>
+          <w:tab w:val="num" w:pos="720"/>
+        </w:tabs>
+        <w:ind w:left="720" w:hanging="360"/>
+      </w:pPr>
+      <w:rPr>
+        <w:rFonts w:hint="eastAsia"/>
+      </w:rPr>
+    </w:lvl>
+    <w:lvl w:ilvl="1">
+      <w:start w:val="1"/>
+      <w:numFmt w:val="decimal"/>
+      <w:lvlText w:val="%2."/>
+      <w:lvlJc w:val="left"/>
+      <w:pPr>
+        <w:tabs>
+          <w:tab w:val="num" w:pos="1440"/>
+        </w:tabs>
+        <w:ind w:left="1440" w:hanging="360"/>
+      </w:pPr>
+      <w:rPr>
+        <w:rFonts w:hint="eastAsia"/>
+      </w:rPr>
+    </w:lvl>
+    <w:lvl w:ilvl="2">
+      <w:start w:val="1"/>
+      <w:numFmt w:val="decimal"/>
+      <w:lvlText w:val="%3."/>
+      <w:lvlJc w:val="left"/>
+      <w:pPr>
+        <w:tabs>
+          <w:tab w:val="num" w:pos="2160"/>
+        </w:tabs>
+        <w:ind w:left="2160" w:hanging="360"/>
+      </w:pPr>
+      <w:rPr>
+        <w:rFonts w:hint="eastAsia"/>
+      </w:rPr>
+    </w:lvl>
+    <w:lvl w:ilvl="3">
+      <w:start w:val="1"/>
+      <w:numFmt w:val="decimal"/>
+      <w:lvlText w:val="%4."/>
+      <w:lvlJc w:val="left"/>
+      <w:pPr>
+        <w:tabs>
+          <w:tab w:val="num" w:pos="2880"/>
+        </w:tabs>
+        <w:ind w:left="2880" w:hanging="360"/>
+      </w:pPr>
+      <w:rPr>
+        <w:rFonts w:hint="eastAsia"/>
+      </w:rPr>
+    </w:lvl>
+    <w:lvl w:ilvl="4">
+      <w:start w:val="1"/>
+      <w:numFmt w:val="decimal"/>
+      <w:lvlText w:val="%5."/>
+      <w:lvlJc w:val="left"/>
+      <w:pPr>
+        <w:tabs>
+          <w:tab w:val="num" w:pos="3600"/>
+        </w:tabs>
+        <w:ind w:left="3600" w:hanging="360"/>
+      </w:pPr>
+      <w:rPr>
+        <w:rFonts w:hint="eastAsia"/>
+      </w:rPr>
+    </w:lvl>
+    <w:lvl w:ilvl="5">
+      <w:start w:val="1"/>
+      <w:numFmt w:val="decimal"/>
+      <w:lvlText w:val="%6."/>
+      <w:lvlJc w:val="left"/>
+      <w:pPr>
+        <w:tabs>
+          <w:tab w:val="num" w:pos="4320"/>
+        </w:tabs>
+        <w:ind w:left="4320" w:hanging="360"/>
+      </w:pPr>
+      <w:rPr>
+        <w:rFonts w:hint="eastAsia"/>
+      </w:rPr>
+    </w:lvl>
+    <w:lvl w:ilvl="6">
+      <w:start w:val="1"/>
+      <w:numFmt w:val="decimal"/>
+      <w:lvlText w:val="%7."/>
+      <w:lvlJc w:val="left"/>
+      <w:pPr>
+        <w:tabs>
+          <w:tab w:val="num" w:pos="5040"/>
+        </w:tabs>
+        <w:ind w:left="5040" w:hanging="360"/>
+      </w:pPr>
+      <w:rPr>
+        <w:rFonts w:hint="eastAsia"/>
+      </w:rPr>
+    </w:lvl>
+    <w:lvl w:ilvl="7">
+      <w:start w:val="1"/>
+      <w:numFmt w:val="decimal"/>
+      <w:lvlText w:val="%8."/>
+      <w:lvlJc w:val="left"/>
+      <w:pPr>
+        <w:tabs>
+          <w:tab w:val="num" w:pos="5760"/>
+        </w:tabs>
+        <w:ind w:left="5760" w:hanging="360"/>
+      </w:pPr>
+      <w:rPr>
+        <w:rFonts w:hint="eastAsia"/>
+      </w:rPr>
+    </w:lvl>
+    <w:lvl w:ilvl="8">
+      <w:start w:val="1"/>
+      <w:numFmt w:val="decimal"/>
+      <w:lvlText w:val="%9."/>
+      <w:lvlJc w:val="left"/>
+      <w:pPr>
+        <w:tabs>
+          <w:tab w:val="num" w:pos="6480"/>
+        </w:tabs>
+        <w:ind w:left="6480" w:hanging="360"/>
+      </w:pPr>
+      <w:rPr>
+        <w:rFonts w:hint="eastAsia"/>
+      </w:rPr>
+    </w:lvl>
+  </w:abstractNum>
+  <w:abstractNum w:abstractNumId="2" w15:restartNumberingAfterBreak="0">
     <w:nsid w:val="34BF31F6"/>
     <w:multiLevelType w:val="hybridMultilevel"/>
     <w:tmpl w:val="47DC35A6"/>
@@ -1701,7 +3378,7 @@
       </w:rPr>
     </w:lvl>
   </w:abstractNum>
-  <w:abstractNum w:abstractNumId="1" w15:restartNumberingAfterBreak="0">
+  <w:abstractNum w:abstractNumId="3" w15:restartNumberingAfterBreak="0">
     <w:nsid w:val="3B9B5A27"/>
     <w:multiLevelType w:val="hybridMultilevel"/>
     <w:tmpl w:val="FEBC3DCA"/>
@@ -1790,7 +3467,93 @@
       </w:pPr>
     </w:lvl>
   </w:abstractNum>
-  <w:abstractNum w:abstractNumId="2" w15:restartNumberingAfterBreak="0">
+  <w:abstractNum w:abstractNumId="4" w15:restartNumberingAfterBreak="0">
+    <w:nsid w:val="54D255A0"/>
+    <w:multiLevelType w:val="hybridMultilevel"/>
+    <w:tmpl w:val="45FAE276"/>
+    <w:lvl w:ilvl="0" w:tplc="0409000F">
+      <w:start w:val="1"/>
+      <w:numFmt w:val="decimal"/>
+      <w:lvlText w:val="%1."/>
+      <w:lvlJc w:val="left"/>
+      <w:pPr>
+        <w:ind w:left="780" w:hanging="420"/>
+      </w:pPr>
+    </w:lvl>
+    <w:lvl w:ilvl="1" w:tplc="04090019" w:tentative="1">
+      <w:start w:val="1"/>
+      <w:numFmt w:val="lowerLetter"/>
+      <w:lvlText w:val="%2)"/>
+      <w:lvlJc w:val="left"/>
+      <w:pPr>
+        <w:ind w:left="1200" w:hanging="420"/>
+      </w:pPr>
+    </w:lvl>
+    <w:lvl w:ilvl="2" w:tplc="0409001B" w:tentative="1">
+      <w:start w:val="1"/>
+      <w:numFmt w:val="lowerRoman"/>
+      <w:lvlText w:val="%3."/>
+      <w:lvlJc w:val="right"/>
+      <w:pPr>
+        <w:ind w:left="1620" w:hanging="420"/>
+      </w:pPr>
+    </w:lvl>
+    <w:lvl w:ilvl="3" w:tplc="0409000F" w:tentative="1">
+      <w:start w:val="1"/>
+      <w:numFmt w:val="decimal"/>
+      <w:lvlText w:val="%4."/>
+      <w:lvlJc w:val="left"/>
+      <w:pPr>
+        <w:ind w:left="2040" w:hanging="420"/>
+      </w:pPr>
+    </w:lvl>
+    <w:lvl w:ilvl="4" w:tplc="04090019" w:tentative="1">
+      <w:start w:val="1"/>
+      <w:numFmt w:val="lowerLetter"/>
+      <w:lvlText w:val="%5)"/>
+      <w:lvlJc w:val="left"/>
+      <w:pPr>
+        <w:ind w:left="2460" w:hanging="420"/>
+      </w:pPr>
+    </w:lvl>
+    <w:lvl w:ilvl="5" w:tplc="0409001B" w:tentative="1">
+      <w:start w:val="1"/>
+      <w:numFmt w:val="lowerRoman"/>
+      <w:lvlText w:val="%6."/>
+      <w:lvlJc w:val="right"/>
+      <w:pPr>
+        <w:ind w:left="2880" w:hanging="420"/>
+      </w:pPr>
+    </w:lvl>
+    <w:lvl w:ilvl="6" w:tplc="0409000F" w:tentative="1">
+      <w:start w:val="1"/>
+      <w:numFmt w:val="decimal"/>
+      <w:lvlText w:val="%7."/>
+      <w:lvlJc w:val="left"/>
+      <w:pPr>
+        <w:ind w:left="3300" w:hanging="420"/>
+      </w:pPr>
+    </w:lvl>
+    <w:lvl w:ilvl="7" w:tplc="04090019" w:tentative="1">
+      <w:start w:val="1"/>
+      <w:numFmt w:val="lowerLetter"/>
+      <w:lvlText w:val="%8)"/>
+      <w:lvlJc w:val="left"/>
+      <w:pPr>
+        <w:ind w:left="3720" w:hanging="420"/>
+      </w:pPr>
+    </w:lvl>
+    <w:lvl w:ilvl="8" w:tplc="0409001B" w:tentative="1">
+      <w:start w:val="1"/>
+      <w:numFmt w:val="lowerRoman"/>
+      <w:lvlText w:val="%9."/>
+      <w:lvlJc w:val="right"/>
+      <w:pPr>
+        <w:ind w:left="4140" w:hanging="420"/>
+      </w:pPr>
+    </w:lvl>
+  </w:abstractNum>
+  <w:abstractNum w:abstractNumId="5" w15:restartNumberingAfterBreak="0">
     <w:nsid w:val="59A73114"/>
     <w:multiLevelType w:val="hybridMultilevel"/>
     <w:tmpl w:val="0E74B55A"/>
@@ -1880,13 +3643,22 @@
     </w:lvl>
   </w:abstractNum>
   <w:num w:numId="1">
+    <w:abstractNumId w:val="5"/>
+  </w:num>
+  <w:num w:numId="2">
+    <w:abstractNumId w:val="3"/>
+  </w:num>
+  <w:num w:numId="3">
     <w:abstractNumId w:val="2"/>
   </w:num>
-  <w:num w:numId="2">
+  <w:num w:numId="4">
+    <w:abstractNumId w:val="4"/>
+  </w:num>
+  <w:num w:numId="5">
+    <w:abstractNumId w:val="0"/>
+  </w:num>
+  <w:num w:numId="6">
     <w:abstractNumId w:val="1"/>
-  </w:num>
-  <w:num w:numId="3">
-    <w:abstractNumId w:val="0"/>
   </w:num>
 </w:numbering>
 </file>

</xml_diff>

<commit_message>
add task 3 hint
</commit_message>
<xml_diff>
--- a/HW.docx
+++ b/HW.docx
@@ -480,7 +480,7 @@
           <v:shape id="_x0000_i1025" type="#_x0000_t75" style="width:143.6pt;height:18.85pt" o:ole="">
             <v:imagedata r:id="rId10" o:title=""/>
           </v:shape>
-          <o:OLEObject Type="Embed" ProgID="Equation.DSMT4" ShapeID="_x0000_i1025" DrawAspect="Content" ObjectID="_1696534079" r:id="rId11"/>
+          <o:OLEObject Type="Embed" ProgID="Equation.DSMT4" ShapeID="_x0000_i1025" DrawAspect="Content" ObjectID="_1696879440" r:id="rId11"/>
         </w:object>
       </w:r>
     </w:p>
@@ -1415,8 +1415,6 @@
           </w:rPr>
           <m:t>-</m:t>
         </m:r>
-        <w:bookmarkStart w:id="2" w:name="_GoBack"/>
-        <w:bookmarkEnd w:id="2"/>
         <m:r>
           <w:rPr>
             <w:rFonts w:ascii="Cambria Math" w:hAnsi="Cambria Math" w:cs="Times New Roman"/>
@@ -1573,6 +1571,13 @@
       </w:r>
       <m:oMath>
         <m:r>
+          <w:rPr>
+            <w:rFonts w:ascii="Cambria Math" w:hAnsi="Cambria Math" w:cs="Times New Roman"/>
+            <w:color w:val="FF0000"/>
+          </w:rPr>
+          <m:t>q</m:t>
+        </m:r>
+        <m:r>
           <m:rPr>
             <m:sty m:val="p"/>
           </m:rPr>
@@ -1580,7 +1585,7 @@
             <w:rFonts w:ascii="Cambria Math" w:hAnsi="Cambria Math" w:cs="Times New Roman"/>
             <w:color w:val="FF0000"/>
           </w:rPr>
-          <m:t>q,</m:t>
+          <m:t>,</m:t>
         </m:r>
         <m:acc>
           <m:accPr>
@@ -2162,9 +2167,6 @@
             </m:dPr>
             <m:e>
               <m:r>
-                <m:rPr>
-                  <m:sty m:val="p"/>
-                </m:rPr>
                 <w:rPr>
                   <w:rFonts w:ascii="Cambria Math" w:hAnsi="Cambria Math" w:cs="Times New Roman"/>
                   <w:color w:val="FF0000"/>
@@ -2181,7 +2183,24 @@
               <w:rFonts w:ascii="Cambria Math" w:hAnsi="Cambria Math" w:cs="Times New Roman"/>
               <w:color w:val="FF0000"/>
             </w:rPr>
-            <m:t>+ϵ=</m:t>
+            <m:t>+</m:t>
+          </m:r>
+          <m:r>
+            <w:rPr>
+              <w:rFonts w:ascii="Cambria Math" w:hAnsi="Cambria Math" w:cs="Times New Roman"/>
+              <w:color w:val="FF0000"/>
+            </w:rPr>
+            <m:t>ϵ</m:t>
+          </m:r>
+          <m:r>
+            <m:rPr>
+              <m:sty m:val="p"/>
+            </m:rPr>
+            <w:rPr>
+              <w:rFonts w:ascii="Cambria Math" w:hAnsi="Cambria Math" w:cs="Times New Roman"/>
+              <w:color w:val="FF0000"/>
+            </w:rPr>
+            <m:t>=</m:t>
           </m:r>
           <m:sSup>
             <m:sSupPr>
@@ -2878,10 +2897,689 @@
         <w:pStyle w:val="HTML"/>
         <w:adjustRightInd w:val="0"/>
         <w:snapToGrid w:val="0"/>
-        <w:rPr>
-          <w:rFonts w:ascii="Times New Roman" w:hAnsi="Times New Roman" w:cs="Times New Roman"/>
-        </w:rPr>
-      </w:pPr>
+        <w:ind w:left="360"/>
+        <w:rPr>
+          <w:rFonts w:ascii="Times New Roman" w:hAnsi="Times New Roman" w:cs="Times New Roman"/>
+          <w:color w:val="FF0000"/>
+        </w:rPr>
+      </w:pPr>
+      <w:r>
+        <w:rPr>
+          <w:rFonts w:ascii="Times New Roman" w:hAnsi="Times New Roman" w:cs="Times New Roman" w:hint="eastAsia"/>
+          <w:color w:val="FF0000"/>
+        </w:rPr>
+        <w:t>提示：</w:t>
+      </w:r>
+    </w:p>
+    <w:p>
+      <w:pPr>
+        <w:pStyle w:val="HTML"/>
+        <w:adjustRightInd w:val="0"/>
+        <w:snapToGrid w:val="0"/>
+        <w:ind w:left="360"/>
+        <w:rPr>
+          <w:rFonts w:ascii="Times New Roman" w:hAnsi="Times New Roman" w:cs="Times New Roman"/>
+          <w:color w:val="FF0000"/>
+        </w:rPr>
+      </w:pPr>
+      <w:r>
+        <w:rPr>
+          <w:rFonts w:ascii="Times New Roman" w:hAnsi="Times New Roman" w:cs="Times New Roman" w:hint="eastAsia"/>
+          <w:color w:val="FF0000"/>
+        </w:rPr>
+        <w:t>系统动力学表示为</w:t>
+      </w:r>
+    </w:p>
+    <w:p>
+      <w:pPr>
+        <w:pStyle w:val="HTML"/>
+        <w:adjustRightInd w:val="0"/>
+        <w:snapToGrid w:val="0"/>
+        <w:ind w:left="360"/>
+        <w:rPr>
+          <w:rFonts w:ascii="Times New Roman" w:hAnsi="Times New Roman" w:cs="Times New Roman"/>
+          <w:color w:val="FF0000"/>
+        </w:rPr>
+      </w:pPr>
+      <m:oMathPara>
+        <m:oMath>
+          <m:r>
+            <m:rPr>
+              <m:sty m:val="p"/>
+            </m:rPr>
+            <w:rPr>
+              <w:rFonts w:ascii="Cambria Math" w:hAnsi="Cambria Math" w:cs="Times New Roman"/>
+              <w:color w:val="FF0000"/>
+            </w:rPr>
+            <m:t>M</m:t>
+          </m:r>
+          <m:d>
+            <m:dPr>
+              <m:ctrlPr>
+                <w:rPr>
+                  <w:rFonts w:ascii="Cambria Math" w:hAnsi="Cambria Math" w:cs="Times New Roman"/>
+                  <w:color w:val="FF0000"/>
+                </w:rPr>
+              </m:ctrlPr>
+            </m:dPr>
+            <m:e>
+              <m:r>
+                <w:rPr>
+                  <w:rFonts w:ascii="Cambria Math" w:hAnsi="Cambria Math" w:cs="Times New Roman"/>
+                  <w:color w:val="FF0000"/>
+                </w:rPr>
+                <m:t>q</m:t>
+              </m:r>
+            </m:e>
+          </m:d>
+          <m:acc>
+            <m:accPr>
+              <m:chr m:val="̈"/>
+              <m:ctrlPr>
+                <w:rPr>
+                  <w:rFonts w:ascii="Cambria Math" w:hAnsi="Cambria Math" w:cs="Times New Roman"/>
+                  <w:color w:val="FF0000"/>
+                </w:rPr>
+              </m:ctrlPr>
+            </m:accPr>
+            <m:e>
+              <m:r>
+                <w:rPr>
+                  <w:rFonts w:ascii="Cambria Math" w:hAnsi="Cambria Math" w:cs="Times New Roman"/>
+                  <w:color w:val="FF0000"/>
+                </w:rPr>
+                <m:t>q</m:t>
+              </m:r>
+            </m:e>
+          </m:acc>
+          <m:r>
+            <m:rPr>
+              <m:sty m:val="p"/>
+            </m:rPr>
+            <w:rPr>
+              <w:rFonts w:ascii="Cambria Math" w:hAnsi="Cambria Math" w:cs="Times New Roman"/>
+              <w:color w:val="FF0000"/>
+            </w:rPr>
+            <m:t>+C</m:t>
+          </m:r>
+          <m:d>
+            <m:dPr>
+              <m:ctrlPr>
+                <w:rPr>
+                  <w:rFonts w:ascii="Cambria Math" w:hAnsi="Cambria Math" w:cs="Times New Roman"/>
+                  <w:color w:val="FF0000"/>
+                </w:rPr>
+              </m:ctrlPr>
+            </m:dPr>
+            <m:e>
+              <m:acc>
+                <m:accPr>
+                  <m:chr m:val="̇"/>
+                  <m:ctrlPr>
+                    <w:rPr>
+                      <w:rFonts w:ascii="Cambria Math" w:hAnsi="Cambria Math" w:cs="Times New Roman"/>
+                      <w:color w:val="FF0000"/>
+                    </w:rPr>
+                  </m:ctrlPr>
+                </m:accPr>
+                <m:e>
+                  <m:r>
+                    <w:rPr>
+                      <w:rFonts w:ascii="Cambria Math" w:hAnsi="Cambria Math" w:cs="Times New Roman"/>
+                      <w:color w:val="FF0000"/>
+                    </w:rPr>
+                    <m:t>q</m:t>
+                  </m:r>
+                </m:e>
+              </m:acc>
+              <m:r>
+                <m:rPr>
+                  <m:sty m:val="p"/>
+                </m:rPr>
+                <w:rPr>
+                  <w:rFonts w:ascii="Cambria Math" w:hAnsi="Cambria Math" w:cs="Times New Roman"/>
+                  <w:color w:val="FF0000"/>
+                </w:rPr>
+                <m:t>,</m:t>
+              </m:r>
+              <m:r>
+                <w:rPr>
+                  <w:rFonts w:ascii="Cambria Math" w:hAnsi="Cambria Math" w:cs="Times New Roman"/>
+                  <w:color w:val="FF0000"/>
+                </w:rPr>
+                <m:t>q</m:t>
+              </m:r>
+            </m:e>
+          </m:d>
+          <m:acc>
+            <m:accPr>
+              <m:chr m:val="̇"/>
+              <m:ctrlPr>
+                <w:rPr>
+                  <w:rFonts w:ascii="Cambria Math" w:hAnsi="Cambria Math" w:cs="Times New Roman"/>
+                  <w:color w:val="FF0000"/>
+                </w:rPr>
+              </m:ctrlPr>
+            </m:accPr>
+            <m:e>
+              <m:r>
+                <w:rPr>
+                  <w:rFonts w:ascii="Cambria Math" w:hAnsi="Cambria Math" w:cs="Times New Roman"/>
+                  <w:color w:val="FF0000"/>
+                </w:rPr>
+                <m:t>q</m:t>
+              </m:r>
+            </m:e>
+          </m:acc>
+          <m:r>
+            <w:rPr>
+              <w:rFonts w:ascii="Cambria Math" w:hAnsi="Cambria Math" w:cs="Times New Roman"/>
+              <w:color w:val="FF0000"/>
+            </w:rPr>
+            <m:t>+g</m:t>
+          </m:r>
+          <m:d>
+            <m:dPr>
+              <m:ctrlPr>
+                <w:rPr>
+                  <w:rFonts w:ascii="Cambria Math" w:hAnsi="Cambria Math" w:cs="Times New Roman"/>
+                  <w:i/>
+                  <w:color w:val="FF0000"/>
+                </w:rPr>
+              </m:ctrlPr>
+            </m:dPr>
+            <m:e>
+              <m:r>
+                <w:rPr>
+                  <w:rFonts w:ascii="Cambria Math" w:hAnsi="Cambria Math" w:cs="Times New Roman"/>
+                  <w:color w:val="FF0000"/>
+                </w:rPr>
+                <m:t>q</m:t>
+              </m:r>
+            </m:e>
+          </m:d>
+          <m:r>
+            <w:rPr>
+              <w:rFonts w:ascii="Cambria Math" w:hAnsi="Cambria Math" w:cs="Times New Roman"/>
+              <w:color w:val="FF0000"/>
+            </w:rPr>
+            <m:t>=u+</m:t>
+          </m:r>
+          <m:sSub>
+            <m:sSubPr>
+              <m:ctrlPr>
+                <w:rPr>
+                  <w:rFonts w:ascii="Cambria Math" w:hAnsi="Cambria Math" w:cs="Times New Roman"/>
+                  <w:i/>
+                  <w:color w:val="FF0000"/>
+                </w:rPr>
+              </m:ctrlPr>
+            </m:sSubPr>
+            <m:e>
+              <m:r>
+                <w:rPr>
+                  <w:rFonts w:ascii="Cambria Math" w:hAnsi="Cambria Math" w:cs="Times New Roman"/>
+                  <w:color w:val="FF0000"/>
+                </w:rPr>
+                <m:t>τ</m:t>
+              </m:r>
+            </m:e>
+            <m:sub>
+              <m:r>
+                <w:rPr>
+                  <w:rFonts w:ascii="Cambria Math" w:hAnsi="Cambria Math" w:cs="Times New Roman"/>
+                  <w:color w:val="FF0000"/>
+                </w:rPr>
+                <m:t>e</m:t>
+              </m:r>
+            </m:sub>
+          </m:sSub>
+        </m:oMath>
+      </m:oMathPara>
+      <w:bookmarkStart w:id="2" w:name="_GoBack"/>
+      <w:bookmarkEnd w:id="2"/>
+    </w:p>
+    <w:p>
+      <w:pPr>
+        <w:pStyle w:val="HTML"/>
+        <w:adjustRightInd w:val="0"/>
+        <w:snapToGrid w:val="0"/>
+        <w:ind w:left="360"/>
+        <w:rPr>
+          <w:rFonts w:ascii="Times New Roman" w:hAnsi="Times New Roman" w:cs="Times New Roman"/>
+          <w:color w:val="FF0000"/>
+        </w:rPr>
+      </w:pPr>
+      <w:r>
+        <w:rPr>
+          <w:rFonts w:ascii="Times New Roman" w:hAnsi="Times New Roman" w:cs="Times New Roman" w:hint="eastAsia"/>
+          <w:color w:val="FF0000"/>
+        </w:rPr>
+        <w:t>构造控制器</w:t>
+      </w:r>
+    </w:p>
+    <w:p>
+      <w:pPr>
+        <w:pStyle w:val="HTML"/>
+        <w:adjustRightInd w:val="0"/>
+        <w:snapToGrid w:val="0"/>
+        <w:ind w:left="360"/>
+        <w:rPr>
+          <w:rFonts w:ascii="Times New Roman" w:hAnsi="Times New Roman" w:cs="Times New Roman"/>
+          <w:color w:val="FF0000"/>
+        </w:rPr>
+      </w:pPr>
+      <m:oMathPara>
+        <m:oMath>
+          <m:r>
+            <w:rPr>
+              <w:rFonts w:ascii="Cambria Math" w:hAnsi="Cambria Math" w:cs="Times New Roman"/>
+              <w:color w:val="FF0000"/>
+            </w:rPr>
+            <m:t>u</m:t>
+          </m:r>
+          <m:r>
+            <m:rPr>
+              <m:sty m:val="p"/>
+            </m:rPr>
+            <w:rPr>
+              <w:rFonts w:ascii="Cambria Math" w:hAnsi="Cambria Math" w:cs="Times New Roman"/>
+              <w:color w:val="FF0000"/>
+            </w:rPr>
+            <m:t>=M</m:t>
+          </m:r>
+          <m:d>
+            <m:dPr>
+              <m:ctrlPr>
+                <w:rPr>
+                  <w:rFonts w:ascii="Cambria Math" w:hAnsi="Cambria Math" w:cs="Times New Roman"/>
+                  <w:color w:val="FF0000"/>
+                </w:rPr>
+              </m:ctrlPr>
+            </m:dPr>
+            <m:e>
+              <m:r>
+                <w:rPr>
+                  <w:rFonts w:ascii="Cambria Math" w:hAnsi="Cambria Math" w:cs="Times New Roman"/>
+                  <w:color w:val="FF0000"/>
+                </w:rPr>
+                <m:t>q</m:t>
+              </m:r>
+            </m:e>
+          </m:d>
+          <m:r>
+            <w:rPr>
+              <w:rFonts w:ascii="Cambria Math" w:hAnsi="Cambria Math" w:cs="Times New Roman"/>
+              <w:color w:val="FF0000"/>
+            </w:rPr>
+            <m:t>v</m:t>
+          </m:r>
+          <m:r>
+            <m:rPr>
+              <m:sty m:val="p"/>
+            </m:rPr>
+            <w:rPr>
+              <w:rFonts w:ascii="Cambria Math" w:hAnsi="Cambria Math" w:cs="Times New Roman"/>
+              <w:color w:val="FF0000"/>
+            </w:rPr>
+            <m:t>+C</m:t>
+          </m:r>
+          <m:d>
+            <m:dPr>
+              <m:ctrlPr>
+                <w:rPr>
+                  <w:rFonts w:ascii="Cambria Math" w:hAnsi="Cambria Math" w:cs="Times New Roman"/>
+                  <w:color w:val="FF0000"/>
+                </w:rPr>
+              </m:ctrlPr>
+            </m:dPr>
+            <m:e>
+              <m:acc>
+                <m:accPr>
+                  <m:chr m:val="̇"/>
+                  <m:ctrlPr>
+                    <w:rPr>
+                      <w:rFonts w:ascii="Cambria Math" w:hAnsi="Cambria Math" w:cs="Times New Roman"/>
+                      <w:color w:val="FF0000"/>
+                    </w:rPr>
+                  </m:ctrlPr>
+                </m:accPr>
+                <m:e>
+                  <m:r>
+                    <w:rPr>
+                      <w:rFonts w:ascii="Cambria Math" w:hAnsi="Cambria Math" w:cs="Times New Roman"/>
+                      <w:color w:val="FF0000"/>
+                    </w:rPr>
+                    <m:t>q</m:t>
+                  </m:r>
+                </m:e>
+              </m:acc>
+              <m:r>
+                <m:rPr>
+                  <m:sty m:val="p"/>
+                </m:rPr>
+                <w:rPr>
+                  <w:rFonts w:ascii="Cambria Math" w:hAnsi="Cambria Math" w:cs="Times New Roman"/>
+                  <w:color w:val="FF0000"/>
+                </w:rPr>
+                <m:t>,</m:t>
+              </m:r>
+              <m:r>
+                <w:rPr>
+                  <w:rFonts w:ascii="Cambria Math" w:hAnsi="Cambria Math" w:cs="Times New Roman"/>
+                  <w:color w:val="FF0000"/>
+                </w:rPr>
+                <m:t>q</m:t>
+              </m:r>
+            </m:e>
+          </m:d>
+          <m:acc>
+            <m:accPr>
+              <m:chr m:val="̇"/>
+              <m:ctrlPr>
+                <w:rPr>
+                  <w:rFonts w:ascii="Cambria Math" w:hAnsi="Cambria Math" w:cs="Times New Roman"/>
+                  <w:color w:val="FF0000"/>
+                </w:rPr>
+              </m:ctrlPr>
+            </m:accPr>
+            <m:e>
+              <m:r>
+                <w:rPr>
+                  <w:rFonts w:ascii="Cambria Math" w:hAnsi="Cambria Math" w:cs="Times New Roman"/>
+                  <w:color w:val="FF0000"/>
+                </w:rPr>
+                <m:t>q</m:t>
+              </m:r>
+            </m:e>
+          </m:acc>
+          <m:r>
+            <w:rPr>
+              <w:rFonts w:ascii="Cambria Math" w:hAnsi="Cambria Math" w:cs="Times New Roman"/>
+              <w:color w:val="FF0000"/>
+            </w:rPr>
+            <m:t>+g</m:t>
+          </m:r>
+          <m:d>
+            <m:dPr>
+              <m:ctrlPr>
+                <w:rPr>
+                  <w:rFonts w:ascii="Cambria Math" w:hAnsi="Cambria Math" w:cs="Times New Roman"/>
+                  <w:i/>
+                  <w:color w:val="FF0000"/>
+                </w:rPr>
+              </m:ctrlPr>
+            </m:dPr>
+            <m:e>
+              <m:r>
+                <w:rPr>
+                  <w:rFonts w:ascii="Cambria Math" w:hAnsi="Cambria Math" w:cs="Times New Roman"/>
+                  <w:color w:val="FF0000"/>
+                </w:rPr>
+                <m:t>q</m:t>
+              </m:r>
+            </m:e>
+          </m:d>
+          <m:r>
+            <w:rPr>
+              <w:rFonts w:ascii="微软雅黑" w:eastAsia="微软雅黑" w:hAnsi="微软雅黑" w:cs="微软雅黑" w:hint="eastAsia"/>
+              <w:color w:val="FF0000"/>
+            </w:rPr>
+            <m:t>-</m:t>
+          </m:r>
+          <m:sSub>
+            <m:sSubPr>
+              <m:ctrlPr>
+                <w:rPr>
+                  <w:rFonts w:ascii="Cambria Math" w:hAnsi="Cambria Math" w:cs="Times New Roman"/>
+                  <w:i/>
+                  <w:color w:val="FF0000"/>
+                </w:rPr>
+              </m:ctrlPr>
+            </m:sSubPr>
+            <m:e>
+              <m:r>
+                <w:rPr>
+                  <w:rFonts w:ascii="Cambria Math" w:hAnsi="Cambria Math" w:cs="Times New Roman"/>
+                  <w:color w:val="FF0000"/>
+                </w:rPr>
+                <m:t>τ</m:t>
+              </m:r>
+            </m:e>
+            <m:sub>
+              <m:r>
+                <w:rPr>
+                  <w:rFonts w:ascii="Cambria Math" w:hAnsi="Cambria Math" w:cs="Times New Roman"/>
+                  <w:color w:val="FF0000"/>
+                </w:rPr>
+                <m:t>e</m:t>
+              </m:r>
+            </m:sub>
+          </m:sSub>
+        </m:oMath>
+      </m:oMathPara>
+    </w:p>
+    <w:p>
+      <w:pPr>
+        <w:pStyle w:val="HTML"/>
+        <w:adjustRightInd w:val="0"/>
+        <w:snapToGrid w:val="0"/>
+        <w:ind w:left="360"/>
+        <w:rPr>
+          <w:rFonts w:ascii="Times New Roman" w:hAnsi="Times New Roman" w:cs="Times New Roman"/>
+          <w:color w:val="FF0000"/>
+        </w:rPr>
+      </w:pPr>
+      <w:r>
+        <w:rPr>
+          <w:rFonts w:ascii="Times New Roman" w:hAnsi="Times New Roman" w:cs="Times New Roman" w:hint="eastAsia"/>
+          <w:color w:val="FF0000"/>
+        </w:rPr>
+        <w:t>其中</w:t>
+      </w:r>
+    </w:p>
+    <w:p>
+      <w:pPr>
+        <w:pStyle w:val="HTML"/>
+        <w:adjustRightInd w:val="0"/>
+        <w:snapToGrid w:val="0"/>
+        <w:ind w:left="360"/>
+        <w:rPr>
+          <w:rFonts w:ascii="Times New Roman" w:hAnsi="Times New Roman" w:cs="Times New Roman"/>
+          <w:color w:val="FF0000"/>
+        </w:rPr>
+      </w:pPr>
+      <m:oMathPara>
+        <m:oMath>
+          <m:r>
+            <w:rPr>
+              <w:rFonts w:ascii="Cambria Math" w:hAnsi="Cambria Math" w:cs="Times New Roman"/>
+              <w:color w:val="FF0000"/>
+            </w:rPr>
+            <m:t>v</m:t>
+          </m:r>
+          <m:r>
+            <m:rPr>
+              <m:sty m:val="p"/>
+            </m:rPr>
+            <w:rPr>
+              <w:rFonts w:ascii="Cambria Math" w:hAnsi="Cambria Math" w:cs="Times New Roman"/>
+              <w:color w:val="FF0000"/>
+            </w:rPr>
+            <m:t>=</m:t>
+          </m:r>
+          <m:sSup>
+            <m:sSupPr>
+              <m:ctrlPr>
+                <w:rPr>
+                  <w:rFonts w:ascii="Cambria Math" w:hAnsi="Cambria Math" w:cs="Times New Roman"/>
+                  <w:color w:val="FF0000"/>
+                </w:rPr>
+              </m:ctrlPr>
+            </m:sSupPr>
+            <m:e>
+              <m:r>
+                <w:rPr>
+                  <w:rFonts w:ascii="Cambria Math" w:hAnsi="Cambria Math" w:cs="Times New Roman"/>
+                  <w:color w:val="FF0000"/>
+                </w:rPr>
+                <m:t>J</m:t>
+              </m:r>
+            </m:e>
+            <m:sup>
+              <m:r>
+                <w:rPr>
+                  <w:rFonts w:ascii="Cambria Math" w:hAnsi="Cambria Math" w:cs="Times New Roman"/>
+                  <w:color w:val="FF0000"/>
+                </w:rPr>
+                <m:t>+</m:t>
+              </m:r>
+            </m:sup>
+          </m:sSup>
+          <m:sSub>
+            <m:sSubPr>
+              <m:ctrlPr>
+                <w:rPr>
+                  <w:rFonts w:ascii="Cambria Math" w:hAnsi="Cambria Math" w:cs="Times New Roman"/>
+                  <w:i/>
+                  <w:color w:val="FF0000"/>
+                </w:rPr>
+              </m:ctrlPr>
+            </m:sSubPr>
+            <m:e>
+              <m:r>
+                <w:rPr>
+                  <w:rFonts w:ascii="Cambria Math" w:hAnsi="Cambria Math" w:cs="Times New Roman"/>
+                  <w:color w:val="FF0000"/>
+                </w:rPr>
+                <m:t>v</m:t>
+              </m:r>
+            </m:e>
+            <m:sub>
+              <m:r>
+                <w:rPr>
+                  <w:rFonts w:ascii="Cambria Math" w:hAnsi="Cambria Math" w:cs="Times New Roman"/>
+                  <w:color w:val="FF0000"/>
+                </w:rPr>
+                <m:t>1</m:t>
+              </m:r>
+            </m:sub>
+          </m:sSub>
+          <m:r>
+            <w:rPr>
+              <w:rFonts w:ascii="Cambria Math" w:hAnsi="Cambria Math" w:cs="Times New Roman"/>
+              <w:color w:val="FF0000"/>
+            </w:rPr>
+            <m:t>+N</m:t>
+          </m:r>
+          <m:sSub>
+            <m:sSubPr>
+              <m:ctrlPr>
+                <w:rPr>
+                  <w:rFonts w:ascii="Cambria Math" w:hAnsi="Cambria Math" w:cs="Times New Roman"/>
+                  <w:i/>
+                  <w:color w:val="FF0000"/>
+                </w:rPr>
+              </m:ctrlPr>
+            </m:sSubPr>
+            <m:e>
+              <m:r>
+                <w:rPr>
+                  <w:rFonts w:ascii="Cambria Math" w:hAnsi="Cambria Math" w:cs="Times New Roman"/>
+                  <w:color w:val="FF0000"/>
+                </w:rPr>
+                <m:t>v</m:t>
+              </m:r>
+            </m:e>
+            <m:sub>
+              <m:r>
+                <w:rPr>
+                  <w:rFonts w:ascii="Cambria Math" w:hAnsi="Cambria Math" w:cs="Times New Roman"/>
+                  <w:color w:val="FF0000"/>
+                </w:rPr>
+                <m:t>2</m:t>
+              </m:r>
+            </m:sub>
+          </m:sSub>
+        </m:oMath>
+      </m:oMathPara>
+    </w:p>
+    <w:p>
+      <w:pPr>
+        <w:pStyle w:val="HTML"/>
+        <w:adjustRightInd w:val="0"/>
+        <w:snapToGrid w:val="0"/>
+        <w:ind w:left="360"/>
+        <w:rPr>
+          <w:rFonts w:ascii="Times New Roman" w:hAnsi="Times New Roman" w:cs="Times New Roman" w:hint="eastAsia"/>
+          <w:color w:val="FF0000"/>
+        </w:rPr>
+      </w:pPr>
+      <w:r>
+        <w:rPr>
+          <w:rFonts w:ascii="Times New Roman" w:hAnsi="Times New Roman" w:cs="Times New Roman" w:hint="eastAsia"/>
+          <w:color w:val="FF0000"/>
+        </w:rPr>
+        <w:t>null</w:t>
+      </w:r>
+      <w:r>
+        <w:rPr>
+          <w:rFonts w:ascii="Times New Roman" w:hAnsi="Times New Roman" w:cs="Times New Roman"/>
+          <w:color w:val="FF0000"/>
+        </w:rPr>
+        <w:t xml:space="preserve"> </w:t>
+      </w:r>
+      <w:r>
+        <w:rPr>
+          <w:rFonts w:ascii="Times New Roman" w:hAnsi="Times New Roman" w:cs="Times New Roman" w:hint="eastAsia"/>
+          <w:color w:val="FF0000"/>
+        </w:rPr>
+        <w:t>space</w:t>
+      </w:r>
+      <w:r>
+        <w:rPr>
+          <w:rFonts w:ascii="Times New Roman" w:hAnsi="Times New Roman" w:cs="Times New Roman" w:hint="eastAsia"/>
+          <w:color w:val="FF0000"/>
+        </w:rPr>
+        <w:t>项</w:t>
+      </w:r>
+      <m:oMath>
+        <m:sSub>
+          <m:sSubPr>
+            <m:ctrlPr>
+              <w:rPr>
+                <w:rFonts w:ascii="Cambria Math" w:hAnsi="Cambria Math" w:cs="Times New Roman"/>
+                <w:color w:val="FF0000"/>
+              </w:rPr>
+            </m:ctrlPr>
+          </m:sSubPr>
+          <m:e>
+            <m:r>
+              <w:rPr>
+                <w:rFonts w:ascii="Cambria Math" w:hAnsi="Cambria Math" w:cs="Times New Roman"/>
+                <w:color w:val="FF0000"/>
+              </w:rPr>
+              <m:t>v</m:t>
+            </m:r>
+          </m:e>
+          <m:sub>
+            <m:r>
+              <w:rPr>
+                <w:rFonts w:ascii="Cambria Math" w:hAnsi="Cambria Math" w:cs="Times New Roman"/>
+                <w:color w:val="FF0000"/>
+              </w:rPr>
+              <m:t>2</m:t>
+            </m:r>
+          </m:sub>
+        </m:sSub>
+      </m:oMath>
+      <w:r>
+        <w:rPr>
+          <w:rFonts w:ascii="Times New Roman" w:hAnsi="Times New Roman" w:cs="Times New Roman" w:hint="eastAsia"/>
+          <w:color w:val="FF0000"/>
+        </w:rPr>
+        <w:t>建模成阻抗形式。</w:t>
+      </w:r>
     </w:p>
     <w:p>
       <w:pPr>

</xml_diff>